<commit_message>
Updated and double checked the results
</commit_message>
<xml_diff>
--- a/Manuscript/Tables/result_table_CI100.docx
+++ b/Manuscript/Tables/result_table_CI100.docx
@@ -17,15 +17,7 @@
           <w:sz w:val="20"/>
           <w:szCs w:val="20"/>
         </w:rPr>
-        <w:t xml:space="preserve">All species </w:t>
-      </w:r>
-      <w:r>
-        <w:rPr>
-          <w:rFonts w:ascii="Times New Roman" w:hAnsi="Times New Roman" w:cs="Times New Roman"/>
-          <w:sz w:val="20"/>
-          <w:szCs w:val="20"/>
-        </w:rPr>
-        <w:t>cranium difference</w:t>
+        <w:t>All species cranium partitions difference</w:t>
       </w:r>
     </w:p>
     <w:p>
@@ -51,7 +43,7 @@
           <w:sz w:val="20"/>
           <w:szCs w:val="20"/>
         </w:rPr>
-        <w:t>of all species</w:t>
+        <w:t xml:space="preserve">of all species </w:t>
       </w:r>
     </w:p>
     <w:tbl>
@@ -688,7 +680,7 @@
           <w:sz w:val="20"/>
           <w:szCs w:val="20"/>
         </w:rPr>
-        <w:t xml:space="preserve">All species </w:t>
+        <w:t>All species cranium partitions difference</w:t>
       </w:r>
       <w:r>
         <w:rPr>
@@ -696,7 +688,7 @@
           <w:sz w:val="20"/>
           <w:szCs w:val="20"/>
         </w:rPr>
-        <w:t>cranium difference rarefied</w:t>
+        <w:t xml:space="preserve"> rarefied</w:t>
       </w:r>
     </w:p>
     <w:p>
@@ -722,7 +714,7 @@
           <w:sz w:val="20"/>
           <w:szCs w:val="20"/>
         </w:rPr>
-        <w:t>of all species</w:t>
+        <w:t xml:space="preserve">of all species </w:t>
       </w:r>
     </w:p>
     <w:tbl>
@@ -1359,15 +1351,7 @@
           <w:sz w:val="20"/>
           <w:szCs w:val="20"/>
         </w:rPr>
-        <w:t xml:space="preserve">All species </w:t>
-      </w:r>
-      <w:r>
-        <w:rPr>
-          <w:rFonts w:ascii="Times New Roman" w:hAnsi="Times New Roman" w:cs="Times New Roman"/>
-          <w:sz w:val="20"/>
-          <w:szCs w:val="20"/>
-        </w:rPr>
-        <w:t>cranium overlaps</w:t>
+        <w:t>All species cranium partitions overlaps</w:t>
       </w:r>
     </w:p>
     <w:p>
@@ -1393,7 +1377,7 @@
           <w:sz w:val="20"/>
           <w:szCs w:val="20"/>
         </w:rPr>
-        <w:t>of all species</w:t>
+        <w:t xml:space="preserve">of all species </w:t>
       </w:r>
     </w:p>
     <w:tbl>
@@ -2030,7 +2014,7 @@
           <w:sz w:val="20"/>
           <w:szCs w:val="20"/>
         </w:rPr>
-        <w:t xml:space="preserve">All species </w:t>
+        <w:t>All species cranium partitions overlaps</w:t>
       </w:r>
       <w:r>
         <w:rPr>
@@ -2038,7 +2022,7 @@
           <w:sz w:val="20"/>
           <w:szCs w:val="20"/>
         </w:rPr>
-        <w:t>cranium overlaps rarefied</w:t>
+        <w:t xml:space="preserve"> rarefied</w:t>
       </w:r>
     </w:p>
     <w:p>
@@ -2064,7 +2048,7 @@
           <w:sz w:val="20"/>
           <w:szCs w:val="20"/>
         </w:rPr>
-        <w:t>of all species</w:t>
+        <w:t xml:space="preserve">of all species </w:t>
       </w:r>
     </w:p>
     <w:tbl>
@@ -2699,15 +2683,7 @@
           <w:sz w:val="20"/>
           <w:szCs w:val="20"/>
         </w:rPr>
-        <w:t xml:space="preserve">All species </w:t>
-      </w:r>
-      <w:r>
-        <w:rPr>
-          <w:rFonts w:ascii="Times New Roman" w:hAnsi="Times New Roman" w:cs="Times New Roman"/>
-          <w:sz w:val="20"/>
-          <w:szCs w:val="20"/>
-        </w:rPr>
-        <w:t>mandible difference</w:t>
+        <w:t>All species mandible partitions difference</w:t>
       </w:r>
     </w:p>
     <w:p>
@@ -2733,7 +2709,7 @@
           <w:sz w:val="20"/>
           <w:szCs w:val="20"/>
         </w:rPr>
-        <w:t>of all species</w:t>
+        <w:t xml:space="preserve">of all species </w:t>
       </w:r>
     </w:p>
     <w:tbl>
@@ -3371,7 +3347,7 @@
           <w:sz w:val="20"/>
           <w:szCs w:val="20"/>
         </w:rPr>
-        <w:t xml:space="preserve">All species </w:t>
+        <w:t>All species mandible partitions difference</w:t>
       </w:r>
       <w:r>
         <w:rPr>
@@ -3379,7 +3355,7 @@
           <w:sz w:val="20"/>
           <w:szCs w:val="20"/>
         </w:rPr>
-        <w:t>mandible difference rarefied</w:t>
+        <w:t xml:space="preserve"> rarefied</w:t>
       </w:r>
     </w:p>
     <w:p>
@@ -3405,7 +3381,7 @@
           <w:sz w:val="20"/>
           <w:szCs w:val="20"/>
         </w:rPr>
-        <w:t>of all species</w:t>
+        <w:t xml:space="preserve">of all species </w:t>
       </w:r>
     </w:p>
     <w:tbl>
@@ -4044,15 +4020,7 @@
           <w:sz w:val="20"/>
           <w:szCs w:val="20"/>
         </w:rPr>
-        <w:t xml:space="preserve">All species </w:t>
-      </w:r>
-      <w:r>
-        <w:rPr>
-          <w:rFonts w:ascii="Times New Roman" w:hAnsi="Times New Roman" w:cs="Times New Roman"/>
-          <w:sz w:val="20"/>
-          <w:szCs w:val="20"/>
-        </w:rPr>
-        <w:t>mandible overlaps</w:t>
+        <w:t>All species mandible partitions overlaps</w:t>
       </w:r>
     </w:p>
     <w:p>
@@ -4078,7 +4046,7 @@
           <w:sz w:val="20"/>
           <w:szCs w:val="20"/>
         </w:rPr>
-        <w:t>of all species</w:t>
+        <w:t xml:space="preserve">of all species </w:t>
       </w:r>
     </w:p>
     <w:tbl>
@@ -4714,7 +4682,7 @@
           <w:sz w:val="20"/>
           <w:szCs w:val="20"/>
         </w:rPr>
-        <w:t xml:space="preserve">All species </w:t>
+        <w:t>All species mandible partitions overlaps</w:t>
       </w:r>
       <w:r>
         <w:rPr>
@@ -4722,7 +4690,7 @@
           <w:sz w:val="20"/>
           <w:szCs w:val="20"/>
         </w:rPr>
-        <w:t>mandible overlaps rarefied</w:t>
+        <w:t xml:space="preserve"> rarefied</w:t>
       </w:r>
     </w:p>
     <w:p>
@@ -4748,7 +4716,7 @@
           <w:sz w:val="20"/>
           <w:szCs w:val="20"/>
         </w:rPr>
-        <w:t>of all species</w:t>
+        <w:t xml:space="preserve">of all species </w:t>
       </w:r>
     </w:p>
     <w:tbl>
@@ -5405,7 +5373,7 @@
           <w:sz w:val="20"/>
           <w:szCs w:val="20"/>
         </w:rPr>
-        <w:t>cranium difference</w:t>
+        <w:t>cranium partitions difference</w:t>
       </w:r>
     </w:p>
     <w:p>
@@ -6099,7 +6067,15 @@
           <w:sz w:val="20"/>
           <w:szCs w:val="20"/>
         </w:rPr>
-        <w:t>cranium difference rarefied</w:t>
+        <w:t>cranium partitions difference</w:t>
+      </w:r>
+      <w:r>
+        <w:rPr>
+          <w:rFonts w:ascii="Times New Roman" w:hAnsi="Times New Roman" w:cs="Times New Roman"/>
+          <w:sz w:val="20"/>
+          <w:szCs w:val="20"/>
+        </w:rPr>
+        <w:t xml:space="preserve"> rarefied</w:t>
       </w:r>
     </w:p>
     <w:p>
@@ -6793,7 +6769,7 @@
           <w:sz w:val="20"/>
           <w:szCs w:val="20"/>
         </w:rPr>
-        <w:t>cranium overlaps</w:t>
+        <w:t>cranium partitions overlaps</w:t>
       </w:r>
     </w:p>
     <w:p>
@@ -7486,7 +7462,15 @@
           <w:sz w:val="20"/>
           <w:szCs w:val="20"/>
         </w:rPr>
-        <w:t>cranium overlaps rarefied</w:t>
+        <w:t>cranium partitions overlaps</w:t>
+      </w:r>
+      <w:r>
+        <w:rPr>
+          <w:rFonts w:ascii="Times New Roman" w:hAnsi="Times New Roman" w:cs="Times New Roman"/>
+          <w:sz w:val="20"/>
+          <w:szCs w:val="20"/>
+        </w:rPr>
+        <w:t xml:space="preserve"> rarefied</w:t>
       </w:r>
     </w:p>
     <w:p>
@@ -8159,6 +8143,7 @@
       <w:r>
         <w:rPr>
           <w:rFonts w:ascii="Times New Roman" w:hAnsi="Times New Roman" w:cs="Times New Roman"/>
+          <w:i/>
           <w:sz w:val="20"/>
           <w:szCs w:val="20"/>
         </w:rPr>
@@ -8179,7 +8164,7 @@
           <w:sz w:val="20"/>
           <w:szCs w:val="20"/>
         </w:rPr>
-        <w:t>mandible difference</w:t>
+        <w:t>mandible partitions difference</w:t>
       </w:r>
     </w:p>
     <w:p>
@@ -8205,8 +8190,19 @@
           <w:sz w:val="20"/>
           <w:szCs w:val="20"/>
         </w:rPr>
-        <w:t>of all species</w:t>
+        <w:t xml:space="preserve">of </w:t>
       </w:r>
+      <w:proofErr w:type="spellStart"/>
+      <w:r>
+        <w:rPr>
+          <w:rFonts w:ascii="Times New Roman" w:hAnsi="Times New Roman" w:cs="Times New Roman"/>
+          <w:i w:val="0"/>
+          <w:sz w:val="20"/>
+          <w:szCs w:val="20"/>
+        </w:rPr>
+        <w:t>Lasiorhinus</w:t>
+      </w:r>
+      <w:proofErr w:type="spellEnd"/>
     </w:p>
     <w:tbl>
       <w:tblPr>
@@ -8862,7 +8858,15 @@
           <w:sz w:val="20"/>
           <w:szCs w:val="20"/>
         </w:rPr>
-        <w:t>mandible difference rarefied</w:t>
+        <w:t>mandible partitions difference</w:t>
+      </w:r>
+      <w:r>
+        <w:rPr>
+          <w:rFonts w:ascii="Times New Roman" w:hAnsi="Times New Roman" w:cs="Times New Roman"/>
+          <w:sz w:val="20"/>
+          <w:szCs w:val="20"/>
+        </w:rPr>
+        <w:t xml:space="preserve"> rarefied</w:t>
       </w:r>
     </w:p>
     <w:p>
@@ -9556,7 +9560,7 @@
           <w:sz w:val="20"/>
           <w:szCs w:val="20"/>
         </w:rPr>
-        <w:t>mandible overlaps</w:t>
+        <w:t>mandible partitions overlaps</w:t>
       </w:r>
     </w:p>
     <w:p>
@@ -10248,7 +10252,15 @@
           <w:sz w:val="20"/>
           <w:szCs w:val="20"/>
         </w:rPr>
-        <w:t>mandible overlaps rarefied</w:t>
+        <w:t>mandible partitions overlaps</w:t>
+      </w:r>
+      <w:r>
+        <w:rPr>
+          <w:rFonts w:ascii="Times New Roman" w:hAnsi="Times New Roman" w:cs="Times New Roman"/>
+          <w:sz w:val="20"/>
+          <w:szCs w:val="20"/>
+        </w:rPr>
+        <w:t xml:space="preserve"> rarefied</w:t>
       </w:r>
     </w:p>
     <w:p>
@@ -10290,16 +10302,16 @@
     </w:p>
     <w:tbl>
       <w:tblPr>
-        <w:tblW w:w="5000" w:type="pct"/>
+        <w:tblW w:w="0" w:type="pct"/>
         <w:tblLook w:val="07E0" w:firstRow="1" w:lastRow="1" w:firstColumn="1" w:lastColumn="1" w:noHBand="1" w:noVBand="1"/>
       </w:tblPr>
       <w:tblGrid>
-        <w:gridCol w:w="1654"/>
-        <w:gridCol w:w="1126"/>
-        <w:gridCol w:w="2421"/>
+        <w:gridCol w:w="1917"/>
+        <w:gridCol w:w="983"/>
+        <w:gridCol w:w="2094"/>
         <w:gridCol w:w="1377"/>
         <w:gridCol w:w="1621"/>
-        <w:gridCol w:w="1377"/>
+        <w:gridCol w:w="1584"/>
       </w:tblGrid>
       <w:tr>
         <w:tc>
@@ -10331,7 +10343,7 @@
         </w:tc>
         <w:tc>
           <w:tcPr>
-            <w:tcW w:w="588" w:type="pct"/>
+            <w:tcW w:w="0" w:type="auto"/>
             <w:tcBorders>
               <w:bottom w:val="single" w:sz="0" w:space="0" w:color="auto"/>
             </w:tcBorders>
@@ -10359,7 +10371,7 @@
         </w:tc>
         <w:tc>
           <w:tcPr>
-            <w:tcW w:w="1264" w:type="pct"/>
+            <w:tcW w:w="0" w:type="auto"/>
             <w:tcBorders>
               <w:bottom w:val="single" w:sz="0" w:space="0" w:color="auto"/>
             </w:tcBorders>
@@ -10496,7 +10508,7 @@
         </w:tc>
         <w:tc>
           <w:tcPr>
-            <w:tcW w:w="588" w:type="pct"/>
+            <w:tcW w:w="0" w:type="auto"/>
           </w:tcPr>
           <w:p>
             <w:pPr>
@@ -10520,7 +10532,7 @@
         </w:tc>
         <w:tc>
           <w:tcPr>
-            <w:tcW w:w="1264" w:type="pct"/>
+            <w:tcW w:w="0" w:type="auto"/>
           </w:tcPr>
           <w:p>
             <w:pPr>
@@ -10641,7 +10653,7 @@
         </w:tc>
         <w:tc>
           <w:tcPr>
-            <w:tcW w:w="588" w:type="pct"/>
+            <w:tcW w:w="0" w:type="auto"/>
           </w:tcPr>
           <w:p>
             <w:pPr>
@@ -10665,7 +10677,7 @@
         </w:tc>
         <w:tc>
           <w:tcPr>
-            <w:tcW w:w="1264" w:type="pct"/>
+            <w:tcW w:w="0" w:type="auto"/>
           </w:tcPr>
           <w:p>
             <w:pPr>
@@ -10786,7 +10798,7 @@
         </w:tc>
         <w:tc>
           <w:tcPr>
-            <w:tcW w:w="588" w:type="pct"/>
+            <w:tcW w:w="0" w:type="auto"/>
           </w:tcPr>
           <w:p>
             <w:pPr>
@@ -10810,7 +10822,7 @@
         </w:tc>
         <w:tc>
           <w:tcPr>
-            <w:tcW w:w="1264" w:type="pct"/>
+            <w:tcW w:w="0" w:type="auto"/>
           </w:tcPr>
           <w:p>
             <w:pPr>
@@ -10961,7 +10973,7 @@
           <w:sz w:val="20"/>
           <w:szCs w:val="20"/>
         </w:rPr>
-        <w:t>cranium difference</w:t>
+        <w:t>cranium partitions difference</w:t>
       </w:r>
     </w:p>
     <w:p>
@@ -10969,6 +10981,7 @@
         <w:pStyle w:val="TableCaption"/>
         <w:rPr>
           <w:rFonts w:ascii="Times New Roman" w:hAnsi="Times New Roman" w:cs="Times New Roman"/>
+          <w:i w:val="0"/>
           <w:sz w:val="20"/>
           <w:szCs w:val="20"/>
         </w:rPr>
@@ -11664,7 +11677,15 @@
           <w:sz w:val="20"/>
           <w:szCs w:val="20"/>
         </w:rPr>
-        <w:t>cranium difference rarefied</w:t>
+        <w:t>cranium partitions difference</w:t>
+      </w:r>
+      <w:r>
+        <w:rPr>
+          <w:rFonts w:ascii="Times New Roman" w:hAnsi="Times New Roman" w:cs="Times New Roman"/>
+          <w:sz w:val="20"/>
+          <w:szCs w:val="20"/>
+        </w:rPr>
+        <w:t xml:space="preserve"> rarefied</w:t>
       </w:r>
     </w:p>
     <w:p>
@@ -12365,7 +12386,7 @@
           <w:sz w:val="20"/>
           <w:szCs w:val="20"/>
         </w:rPr>
-        <w:t>cranium overlaps</w:t>
+        <w:t>cranium partitions overlaps</w:t>
       </w:r>
     </w:p>
     <w:p>
@@ -13066,7 +13087,15 @@
           <w:sz w:val="20"/>
           <w:szCs w:val="20"/>
         </w:rPr>
-        <w:t>cranium overlaps rarefied</w:t>
+        <w:t>cranium partitions overlaps</w:t>
+      </w:r>
+      <w:r>
+        <w:rPr>
+          <w:rFonts w:ascii="Times New Roman" w:hAnsi="Times New Roman" w:cs="Times New Roman"/>
+          <w:sz w:val="20"/>
+          <w:szCs w:val="20"/>
+        </w:rPr>
+        <w:t xml:space="preserve"> rarefied</w:t>
       </w:r>
     </w:p>
     <w:p>
@@ -13765,7 +13794,7 @@
           <w:sz w:val="20"/>
           <w:szCs w:val="20"/>
         </w:rPr>
-        <w:t>mandible difference</w:t>
+        <w:t>mandible partitions difference</w:t>
       </w:r>
     </w:p>
     <w:p>
@@ -14467,7 +14496,15 @@
           <w:sz w:val="20"/>
           <w:szCs w:val="20"/>
         </w:rPr>
-        <w:t>mandible difference rarefied</w:t>
+        <w:t>mandible partitions difference</w:t>
+      </w:r>
+      <w:r>
+        <w:rPr>
+          <w:rFonts w:ascii="Times New Roman" w:hAnsi="Times New Roman" w:cs="Times New Roman"/>
+          <w:sz w:val="20"/>
+          <w:szCs w:val="20"/>
+        </w:rPr>
+        <w:t xml:space="preserve"> rarefied</w:t>
       </w:r>
     </w:p>
     <w:p>
@@ -14475,6 +14512,7 @@
         <w:pStyle w:val="TableCaption"/>
         <w:rPr>
           <w:rFonts w:ascii="Times New Roman" w:hAnsi="Times New Roman" w:cs="Times New Roman"/>
+          <w:i w:val="0"/>
           <w:sz w:val="20"/>
           <w:szCs w:val="20"/>
         </w:rPr>
@@ -15179,7 +15217,7 @@
           <w:sz w:val="20"/>
           <w:szCs w:val="20"/>
         </w:rPr>
-        <w:t>mandible overlaps</w:t>
+        <w:t>mandible partitions overlaps</w:t>
       </w:r>
     </w:p>
     <w:p>
@@ -15880,7 +15918,15 @@
           <w:sz w:val="20"/>
           <w:szCs w:val="20"/>
         </w:rPr>
-        <w:t>mandible overlaps rarefied</w:t>
+        <w:t>mandible partitions overlaps</w:t>
+      </w:r>
+      <w:r>
+        <w:rPr>
+          <w:rFonts w:ascii="Times New Roman" w:hAnsi="Times New Roman" w:cs="Times New Roman"/>
+          <w:sz w:val="20"/>
+          <w:szCs w:val="20"/>
+        </w:rPr>
+        <w:t xml:space="preserve"> rarefied</w:t>
       </w:r>
     </w:p>
     <w:p>
@@ -16579,7 +16625,7 @@
           <w:sz w:val="20"/>
           <w:szCs w:val="20"/>
         </w:rPr>
-        <w:t>cranium difference</w:t>
+        <w:t>cranium partitions difference</w:t>
       </w:r>
     </w:p>
     <w:p>
@@ -17281,7 +17327,15 @@
           <w:sz w:val="20"/>
           <w:szCs w:val="20"/>
         </w:rPr>
-        <w:t>cranium difference rarefied</w:t>
+        <w:t>cranium partitions difference</w:t>
+      </w:r>
+      <w:r>
+        <w:rPr>
+          <w:rFonts w:ascii="Times New Roman" w:hAnsi="Times New Roman" w:cs="Times New Roman"/>
+          <w:sz w:val="20"/>
+          <w:szCs w:val="20"/>
+        </w:rPr>
+        <w:t xml:space="preserve"> rarefied</w:t>
       </w:r>
     </w:p>
     <w:p>
@@ -17982,7 +18036,7 @@
           <w:sz w:val="20"/>
           <w:szCs w:val="20"/>
         </w:rPr>
-        <w:t>cranium overlaps</w:t>
+        <w:t>cranium partitions overlaps</w:t>
       </w:r>
     </w:p>
     <w:p>
@@ -18684,7 +18738,15 @@
           <w:sz w:val="20"/>
           <w:szCs w:val="20"/>
         </w:rPr>
-        <w:t>cranium overlaps rarefied</w:t>
+        <w:t>cranium partitions overlaps</w:t>
+      </w:r>
+      <w:r>
+        <w:rPr>
+          <w:rFonts w:ascii="Times New Roman" w:hAnsi="Times New Roman" w:cs="Times New Roman"/>
+          <w:sz w:val="20"/>
+          <w:szCs w:val="20"/>
+        </w:rPr>
+        <w:t xml:space="preserve"> rarefied</w:t>
       </w:r>
     </w:p>
     <w:p>
@@ -19383,7 +19445,7 @@
           <w:sz w:val="20"/>
           <w:szCs w:val="20"/>
         </w:rPr>
-        <w:t>mandible difference</w:t>
+        <w:t>mandible partitions difference</w:t>
       </w:r>
     </w:p>
     <w:p>
@@ -20086,7 +20148,15 @@
           <w:sz w:val="20"/>
           <w:szCs w:val="20"/>
         </w:rPr>
-        <w:t>mandible difference rarefied</w:t>
+        <w:t>mandible partitions difference</w:t>
+      </w:r>
+      <w:r>
+        <w:rPr>
+          <w:rFonts w:ascii="Times New Roman" w:hAnsi="Times New Roman" w:cs="Times New Roman"/>
+          <w:sz w:val="20"/>
+          <w:szCs w:val="20"/>
+        </w:rPr>
+        <w:t xml:space="preserve"> rarefied</w:t>
       </w:r>
     </w:p>
     <w:p>
@@ -20786,7 +20856,7 @@
           <w:sz w:val="20"/>
           <w:szCs w:val="20"/>
         </w:rPr>
-        <w:t>mandible overlaps</w:t>
+        <w:t>mandible partitions overlaps</w:t>
       </w:r>
     </w:p>
     <w:p>
@@ -21489,7 +21559,15 @@
           <w:sz w:val="20"/>
           <w:szCs w:val="20"/>
         </w:rPr>
-        <w:t>mandible overlaps rarefied</w:t>
+        <w:t>mandible partitions overlaps</w:t>
+      </w:r>
+      <w:r>
+        <w:rPr>
+          <w:rFonts w:ascii="Times New Roman" w:hAnsi="Times New Roman" w:cs="Times New Roman"/>
+          <w:sz w:val="20"/>
+          <w:szCs w:val="20"/>
+        </w:rPr>
+        <w:t xml:space="preserve"> rarefied</w:t>
       </w:r>
     </w:p>
     <w:p>
@@ -21497,7 +21575,6 @@
         <w:pStyle w:val="TableCaption"/>
         <w:rPr>
           <w:rFonts w:ascii="Times New Roman" w:hAnsi="Times New Roman" w:cs="Times New Roman"/>
-          <w:i w:val="0"/>
           <w:sz w:val="20"/>
           <w:szCs w:val="20"/>
         </w:rPr>
@@ -22182,6 +22259,7 @@
       <w:r>
         <w:rPr>
           <w:rFonts w:ascii="Times New Roman" w:hAnsi="Times New Roman" w:cs="Times New Roman"/>
+          <w:i/>
           <w:sz w:val="20"/>
           <w:szCs w:val="20"/>
         </w:rPr>
@@ -22193,7 +22271,7 @@
           <w:sz w:val="20"/>
           <w:szCs w:val="20"/>
         </w:rPr>
-        <w:t>cranium difference</w:t>
+        <w:t>cranium partitions difference</w:t>
       </w:r>
     </w:p>
     <w:p>
@@ -22896,7 +22974,15 @@
           <w:sz w:val="20"/>
           <w:szCs w:val="20"/>
         </w:rPr>
-        <w:t>cranium difference rarefied</w:t>
+        <w:t>cranium partitions difference</w:t>
+      </w:r>
+      <w:r>
+        <w:rPr>
+          <w:rFonts w:ascii="Times New Roman" w:hAnsi="Times New Roman" w:cs="Times New Roman"/>
+          <w:sz w:val="20"/>
+          <w:szCs w:val="20"/>
+        </w:rPr>
+        <w:t xml:space="preserve"> rarefied</w:t>
       </w:r>
     </w:p>
     <w:p>
@@ -23599,7 +23685,7 @@
           <w:sz w:val="20"/>
           <w:szCs w:val="20"/>
         </w:rPr>
-        <w:t>cranium overlaps</w:t>
+        <w:t>cranium partitions overlaps</w:t>
       </w:r>
     </w:p>
     <w:p>
@@ -24302,7 +24388,15 @@
           <w:sz w:val="20"/>
           <w:szCs w:val="20"/>
         </w:rPr>
-        <w:t>cranium overlaps rarefied</w:t>
+        <w:t>cranium partitions overlaps</w:t>
+      </w:r>
+      <w:r>
+        <w:rPr>
+          <w:rFonts w:ascii="Times New Roman" w:hAnsi="Times New Roman" w:cs="Times New Roman"/>
+          <w:sz w:val="20"/>
+          <w:szCs w:val="20"/>
+        </w:rPr>
+        <w:t xml:space="preserve"> rarefied</w:t>
       </w:r>
     </w:p>
     <w:p>
@@ -25005,7 +25099,7 @@
           <w:sz w:val="20"/>
           <w:szCs w:val="20"/>
         </w:rPr>
-        <w:t>mandible difference</w:t>
+        <w:t>mandible partitions difference</w:t>
       </w:r>
     </w:p>
     <w:p>
@@ -25707,7 +25801,15 @@
           <w:sz w:val="20"/>
           <w:szCs w:val="20"/>
         </w:rPr>
-        <w:t>mandible difference rarefied</w:t>
+        <w:t>mandible partitions difference</w:t>
+      </w:r>
+      <w:r>
+        <w:rPr>
+          <w:rFonts w:ascii="Times New Roman" w:hAnsi="Times New Roman" w:cs="Times New Roman"/>
+          <w:sz w:val="20"/>
+          <w:szCs w:val="20"/>
+        </w:rPr>
+        <w:t xml:space="preserve"> rarefied</w:t>
       </w:r>
     </w:p>
     <w:p>
@@ -25715,7 +25817,6 @@
         <w:pStyle w:val="TableCaption"/>
         <w:rPr>
           <w:rFonts w:ascii="Times New Roman" w:hAnsi="Times New Roman" w:cs="Times New Roman"/>
-          <w:i w:val="0"/>
           <w:sz w:val="20"/>
           <w:szCs w:val="20"/>
         </w:rPr>
@@ -26420,7 +26521,7 @@
           <w:sz w:val="20"/>
           <w:szCs w:val="20"/>
         </w:rPr>
-        <w:t>mandible overlaps</w:t>
+        <w:t>mandible partitions overlaps</w:t>
       </w:r>
     </w:p>
     <w:p>
@@ -27124,7 +27225,15 @@
           <w:sz w:val="20"/>
           <w:szCs w:val="20"/>
         </w:rPr>
-        <w:t>mandible overlaps rarefied</w:t>
+        <w:t>mandible partitions overlaps</w:t>
+      </w:r>
+      <w:r>
+        <w:rPr>
+          <w:rFonts w:ascii="Times New Roman" w:hAnsi="Times New Roman" w:cs="Times New Roman"/>
+          <w:sz w:val="20"/>
+          <w:szCs w:val="20"/>
+        </w:rPr>
+        <w:t xml:space="preserve"> rarefied</w:t>
       </w:r>
     </w:p>
     <w:p>
@@ -27132,7 +27241,6 @@
         <w:pStyle w:val="TableCaption"/>
         <w:rPr>
           <w:rFonts w:ascii="Times New Roman" w:hAnsi="Times New Roman" w:cs="Times New Roman"/>
-          <w:i w:val="0"/>
           <w:sz w:val="20"/>
           <w:szCs w:val="20"/>
         </w:rPr>
@@ -27824,7 +27932,25 @@
           <w:sz w:val="20"/>
           <w:szCs w:val="20"/>
         </w:rPr>
-        <w:t>0), we lowered our threshold for rejecting H0 to p &lt;= 0.01. Signif. codes: 0 ’**’ 0.001 ’*’ 0.01 ’.’ 0.05 ’ ’ 1</w:t>
+        <w:t xml:space="preserve">0), we lowered our threshold for rejecting H0 to p &lt;= 0.01. Signif. codes: </w:t>
+      </w:r>
+      <w:proofErr w:type="gramStart"/>
+      <w:r>
+        <w:rPr>
+          <w:rFonts w:ascii="Times New Roman" w:hAnsi="Times New Roman" w:cs="Times New Roman"/>
+          <w:sz w:val="20"/>
+          <w:szCs w:val="20"/>
+        </w:rPr>
+        <w:t>0 ’</w:t>
+      </w:r>
+      <w:proofErr w:type="gramEnd"/>
+      <w:r>
+        <w:rPr>
+          <w:rFonts w:ascii="Times New Roman" w:hAnsi="Times New Roman" w:cs="Times New Roman"/>
+          <w:sz w:val="20"/>
+          <w:szCs w:val="20"/>
+        </w:rPr>
+        <w:t>**’ 0.001 ’*’ 0.01 ’.’ 0.05 ’ ’ 1</w:t>
       </w:r>
     </w:p>
     <w:tbl>
@@ -28073,15 +28199,7 @@
                 <w:sz w:val="20"/>
                 <w:szCs w:val="20"/>
               </w:rPr>
-              <w:t>All specie</w:t>
-            </w:r>
-            <w:r>
-              <w:rPr>
-                <w:rFonts w:ascii="Times New Roman" w:hAnsi="Times New Roman" w:cs="Times New Roman"/>
-                <w:sz w:val="20"/>
-                <w:szCs w:val="20"/>
-              </w:rPr>
-              <w:t>1</w:t>
+              <w:t>All species</w:t>
             </w:r>
           </w:p>
         </w:tc>
@@ -28150,6 +28268,29 @@
                 <w:sz w:val="20"/>
                 <w:szCs w:val="20"/>
               </w:rPr>
+              <w:t>0.098</w:t>
+            </w:r>
+          </w:p>
+        </w:tc>
+        <w:tc>
+          <w:tcPr>
+            <w:tcW w:w="0" w:type="auto"/>
+          </w:tcPr>
+          <w:p>
+            <w:pPr>
+              <w:pStyle w:val="Compact"/>
+              <w:rPr>
+                <w:rFonts w:ascii="Times New Roman" w:hAnsi="Times New Roman" w:cs="Times New Roman"/>
+                <w:sz w:val="20"/>
+                <w:szCs w:val="20"/>
+              </w:rPr>
+            </w:pPr>
+            <w:r>
+              <w:rPr>
+                <w:rFonts w:ascii="Times New Roman" w:hAnsi="Times New Roman" w:cs="Times New Roman"/>
+                <w:sz w:val="20"/>
+                <w:szCs w:val="20"/>
+              </w:rPr>
               <w:t>-0.519</w:t>
             </w:r>
           </w:p>
@@ -28173,7 +28314,7 @@
                 <w:sz w:val="20"/>
                 <w:szCs w:val="20"/>
               </w:rPr>
-              <w:t>0.098</w:t>
+              <w:t>-0.03</w:t>
             </w:r>
           </w:p>
         </w:tc>
@@ -28220,29 +28361,6 @@
                 <w:szCs w:val="20"/>
               </w:rPr>
               <w:t>0.049</w:t>
-            </w:r>
-          </w:p>
-        </w:tc>
-        <w:tc>
-          <w:tcPr>
-            <w:tcW w:w="0" w:type="auto"/>
-          </w:tcPr>
-          <w:p>
-            <w:pPr>
-              <w:pStyle w:val="Compact"/>
-              <w:rPr>
-                <w:rFonts w:ascii="Times New Roman" w:hAnsi="Times New Roman" w:cs="Times New Roman"/>
-                <w:sz w:val="20"/>
-                <w:szCs w:val="20"/>
-              </w:rPr>
-            </w:pPr>
-            <w:r>
-              <w:rPr>
-                <w:rFonts w:ascii="Times New Roman" w:hAnsi="Times New Roman" w:cs="Times New Roman"/>
-                <w:sz w:val="20"/>
-                <w:szCs w:val="20"/>
-              </w:rPr>
-              <w:t>-0.03</w:t>
             </w:r>
           </w:p>
         </w:tc>
@@ -28375,30 +28493,30 @@
                 <w:sz w:val="20"/>
                 <w:szCs w:val="20"/>
               </w:rPr>
+              <w:t>1</w:t>
+            </w:r>
+          </w:p>
+        </w:tc>
+        <w:tc>
+          <w:tcPr>
+            <w:tcW w:w="0" w:type="auto"/>
+          </w:tcPr>
+          <w:p>
+            <w:pPr>
+              <w:pStyle w:val="Compact"/>
+              <w:rPr>
+                <w:rFonts w:ascii="Times New Roman" w:hAnsi="Times New Roman" w:cs="Times New Roman"/>
+                <w:sz w:val="20"/>
+                <w:szCs w:val="20"/>
+              </w:rPr>
+            </w:pPr>
+            <w:r>
+              <w:rPr>
+                <w:rFonts w:ascii="Times New Roman" w:hAnsi="Times New Roman" w:cs="Times New Roman"/>
+                <w:sz w:val="20"/>
+                <w:szCs w:val="20"/>
+              </w:rPr>
               <w:t>0.509</w:t>
-            </w:r>
-          </w:p>
-        </w:tc>
-        <w:tc>
-          <w:tcPr>
-            <w:tcW w:w="0" w:type="auto"/>
-          </w:tcPr>
-          <w:p>
-            <w:pPr>
-              <w:pStyle w:val="Compact"/>
-              <w:rPr>
-                <w:rFonts w:ascii="Times New Roman" w:hAnsi="Times New Roman" w:cs="Times New Roman"/>
-                <w:sz w:val="20"/>
-                <w:szCs w:val="20"/>
-              </w:rPr>
-            </w:pPr>
-            <w:r>
-              <w:rPr>
-                <w:rFonts w:ascii="Times New Roman" w:hAnsi="Times New Roman" w:cs="Times New Roman"/>
-                <w:sz w:val="20"/>
-                <w:szCs w:val="20"/>
-              </w:rPr>
-              <w:t>1</w:t>
             </w:r>
           </w:p>
         </w:tc>
@@ -28508,6 +28626,29 @@
                 <w:sz w:val="20"/>
                 <w:szCs w:val="20"/>
               </w:rPr>
+              <w:t>0.78</w:t>
+            </w:r>
+          </w:p>
+        </w:tc>
+        <w:tc>
+          <w:tcPr>
+            <w:tcW w:w="0" w:type="auto"/>
+          </w:tcPr>
+          <w:p>
+            <w:pPr>
+              <w:pStyle w:val="Compact"/>
+              <w:rPr>
+                <w:rFonts w:ascii="Times New Roman" w:hAnsi="Times New Roman" w:cs="Times New Roman"/>
+                <w:sz w:val="20"/>
+                <w:szCs w:val="20"/>
+              </w:rPr>
+            </w:pPr>
+            <w:r>
+              <w:rPr>
+                <w:rFonts w:ascii="Times New Roman" w:hAnsi="Times New Roman" w:cs="Times New Roman"/>
+                <w:sz w:val="20"/>
+                <w:szCs w:val="20"/>
+              </w:rPr>
               <w:t>0.95</w:t>
             </w:r>
           </w:p>
@@ -28531,7 +28672,7 @@
                 <w:sz w:val="20"/>
                 <w:szCs w:val="20"/>
               </w:rPr>
-              <w:t>0.78</w:t>
+              <w:t>0.98</w:t>
             </w:r>
           </w:p>
         </w:tc>
@@ -28578,29 +28719,6 @@
                 <w:szCs w:val="20"/>
               </w:rPr>
               <w:t>0.99</w:t>
-            </w:r>
-          </w:p>
-        </w:tc>
-        <w:tc>
-          <w:tcPr>
-            <w:tcW w:w="0" w:type="auto"/>
-          </w:tcPr>
-          <w:p>
-            <w:pPr>
-              <w:pStyle w:val="Compact"/>
-              <w:rPr>
-                <w:rFonts w:ascii="Times New Roman" w:hAnsi="Times New Roman" w:cs="Times New Roman"/>
-                <w:sz w:val="20"/>
-                <w:szCs w:val="20"/>
-              </w:rPr>
-            </w:pPr>
-            <w:r>
-              <w:rPr>
-                <w:rFonts w:ascii="Times New Roman" w:hAnsi="Times New Roman" w:cs="Times New Roman"/>
-                <w:sz w:val="20"/>
-                <w:szCs w:val="20"/>
-              </w:rPr>
-              <w:t>0.98</w:t>
             </w:r>
           </w:p>
         </w:tc>
@@ -28733,6 +28851,29 @@
                 <w:sz w:val="20"/>
                 <w:szCs w:val="20"/>
               </w:rPr>
+              <w:t>1</w:t>
+            </w:r>
+          </w:p>
+        </w:tc>
+        <w:tc>
+          <w:tcPr>
+            <w:tcW w:w="0" w:type="auto"/>
+          </w:tcPr>
+          <w:p>
+            <w:pPr>
+              <w:pStyle w:val="Compact"/>
+              <w:rPr>
+                <w:rFonts w:ascii="Times New Roman" w:hAnsi="Times New Roman" w:cs="Times New Roman"/>
+                <w:sz w:val="20"/>
+                <w:szCs w:val="20"/>
+              </w:rPr>
+            </w:pPr>
+            <w:r>
+              <w:rPr>
+                <w:rFonts w:ascii="Times New Roman" w:hAnsi="Times New Roman" w:cs="Times New Roman"/>
+                <w:sz w:val="20"/>
+                <w:szCs w:val="20"/>
+              </w:rPr>
               <w:t>0.024.</w:t>
             </w:r>
           </w:p>
@@ -28757,29 +28898,6 @@
                 <w:szCs w:val="20"/>
               </w:rPr>
               <w:t>0.045.</w:t>
-            </w:r>
-          </w:p>
-        </w:tc>
-        <w:tc>
-          <w:tcPr>
-            <w:tcW w:w="0" w:type="auto"/>
-          </w:tcPr>
-          <w:p>
-            <w:pPr>
-              <w:pStyle w:val="Compact"/>
-              <w:rPr>
-                <w:rFonts w:ascii="Times New Roman" w:hAnsi="Times New Roman" w:cs="Times New Roman"/>
-                <w:sz w:val="20"/>
-                <w:szCs w:val="20"/>
-              </w:rPr>
-            </w:pPr>
-            <w:r>
-              <w:rPr>
-                <w:rFonts w:ascii="Times New Roman" w:hAnsi="Times New Roman" w:cs="Times New Roman"/>
-                <w:sz w:val="20"/>
-                <w:szCs w:val="20"/>
-              </w:rPr>
-              <w:t>1</w:t>
             </w:r>
           </w:p>
         </w:tc>
@@ -28878,6 +28996,29 @@
                 <w:sz w:val="20"/>
                 <w:szCs w:val="20"/>
               </w:rPr>
+              <w:t>0.04</w:t>
+            </w:r>
+          </w:p>
+        </w:tc>
+        <w:tc>
+          <w:tcPr>
+            <w:tcW w:w="0" w:type="auto"/>
+          </w:tcPr>
+          <w:p>
+            <w:pPr>
+              <w:pStyle w:val="Compact"/>
+              <w:rPr>
+                <w:rFonts w:ascii="Times New Roman" w:hAnsi="Times New Roman" w:cs="Times New Roman"/>
+                <w:sz w:val="20"/>
+                <w:szCs w:val="20"/>
+              </w:rPr>
+            </w:pPr>
+            <w:r>
+              <w:rPr>
+                <w:rFonts w:ascii="Times New Roman" w:hAnsi="Times New Roman" w:cs="Times New Roman"/>
+                <w:sz w:val="20"/>
+                <w:szCs w:val="20"/>
+              </w:rPr>
               <w:t>-0.068</w:t>
             </w:r>
           </w:p>
@@ -28901,7 +29042,7 @@
                 <w:sz w:val="20"/>
                 <w:szCs w:val="20"/>
               </w:rPr>
-              <w:t>0.04</w:t>
+              <w:t>0.156</w:t>
             </w:r>
           </w:p>
         </w:tc>
@@ -28948,29 +29089,6 @@
                 <w:szCs w:val="20"/>
               </w:rPr>
               <w:t>-0.26</w:t>
-            </w:r>
-          </w:p>
-        </w:tc>
-        <w:tc>
-          <w:tcPr>
-            <w:tcW w:w="0" w:type="auto"/>
-          </w:tcPr>
-          <w:p>
-            <w:pPr>
-              <w:pStyle w:val="Compact"/>
-              <w:rPr>
-                <w:rFonts w:ascii="Times New Roman" w:hAnsi="Times New Roman" w:cs="Times New Roman"/>
-                <w:sz w:val="20"/>
-                <w:szCs w:val="20"/>
-              </w:rPr>
-            </w:pPr>
-            <w:r>
-              <w:rPr>
-                <w:rFonts w:ascii="Times New Roman" w:hAnsi="Times New Roman" w:cs="Times New Roman"/>
-                <w:sz w:val="20"/>
-                <w:szCs w:val="20"/>
-              </w:rPr>
-              <w:t>0.156</w:t>
             </w:r>
           </w:p>
         </w:tc>
@@ -29057,30 +29175,30 @@
                 <w:sz w:val="20"/>
                 <w:szCs w:val="20"/>
               </w:rPr>
+              <w:t>0.003*</w:t>
+            </w:r>
+          </w:p>
+        </w:tc>
+        <w:tc>
+          <w:tcPr>
+            <w:tcW w:w="0" w:type="auto"/>
+          </w:tcPr>
+          <w:p>
+            <w:pPr>
+              <w:pStyle w:val="Compact"/>
+              <w:rPr>
+                <w:rFonts w:ascii="Times New Roman" w:hAnsi="Times New Roman" w:cs="Times New Roman"/>
+                <w:sz w:val="20"/>
+                <w:szCs w:val="20"/>
+              </w:rPr>
+            </w:pPr>
+            <w:r>
+              <w:rPr>
+                <w:rFonts w:ascii="Times New Roman" w:hAnsi="Times New Roman" w:cs="Times New Roman"/>
+                <w:sz w:val="20"/>
+                <w:szCs w:val="20"/>
+              </w:rPr>
               <w:t>0.309</w:t>
-            </w:r>
-          </w:p>
-        </w:tc>
-        <w:tc>
-          <w:tcPr>
-            <w:tcW w:w="0" w:type="auto"/>
-          </w:tcPr>
-          <w:p>
-            <w:pPr>
-              <w:pStyle w:val="Compact"/>
-              <w:rPr>
-                <w:rFonts w:ascii="Times New Roman" w:hAnsi="Times New Roman" w:cs="Times New Roman"/>
-                <w:sz w:val="20"/>
-                <w:szCs w:val="20"/>
-              </w:rPr>
-            </w:pPr>
-            <w:r>
-              <w:rPr>
-                <w:rFonts w:ascii="Times New Roman" w:hAnsi="Times New Roman" w:cs="Times New Roman"/>
-                <w:sz w:val="20"/>
-                <w:szCs w:val="20"/>
-              </w:rPr>
-              <w:t>0.003*</w:t>
             </w:r>
           </w:p>
         </w:tc>
@@ -29236,6 +29354,29 @@
                 <w:sz w:val="20"/>
                 <w:szCs w:val="20"/>
               </w:rPr>
+              <w:t>0.87</w:t>
+            </w:r>
+          </w:p>
+        </w:tc>
+        <w:tc>
+          <w:tcPr>
+            <w:tcW w:w="0" w:type="auto"/>
+          </w:tcPr>
+          <w:p>
+            <w:pPr>
+              <w:pStyle w:val="Compact"/>
+              <w:rPr>
+                <w:rFonts w:ascii="Times New Roman" w:hAnsi="Times New Roman" w:cs="Times New Roman"/>
+                <w:sz w:val="20"/>
+                <w:szCs w:val="20"/>
+              </w:rPr>
+            </w:pPr>
+            <w:r>
+              <w:rPr>
+                <w:rFonts w:ascii="Times New Roman" w:hAnsi="Times New Roman" w:cs="Times New Roman"/>
+                <w:sz w:val="20"/>
+                <w:szCs w:val="20"/>
+              </w:rPr>
               <w:t>0.98</w:t>
             </w:r>
           </w:p>
@@ -29259,7 +29400,7 @@
                 <w:sz w:val="20"/>
                 <w:szCs w:val="20"/>
               </w:rPr>
-              <w:t>0.87</w:t>
+              <w:t>0.97</w:t>
             </w:r>
           </w:p>
         </w:tc>
@@ -29306,29 +29447,6 @@
                 <w:szCs w:val="20"/>
               </w:rPr>
               <w:t>0.94</w:t>
-            </w:r>
-          </w:p>
-        </w:tc>
-        <w:tc>
-          <w:tcPr>
-            <w:tcW w:w="0" w:type="auto"/>
-          </w:tcPr>
-          <w:p>
-            <w:pPr>
-              <w:pStyle w:val="Compact"/>
-              <w:rPr>
-                <w:rFonts w:ascii="Times New Roman" w:hAnsi="Times New Roman" w:cs="Times New Roman"/>
-                <w:sz w:val="20"/>
-                <w:szCs w:val="20"/>
-              </w:rPr>
-            </w:pPr>
-            <w:r>
-              <w:rPr>
-                <w:rFonts w:ascii="Times New Roman" w:hAnsi="Times New Roman" w:cs="Times New Roman"/>
-                <w:sz w:val="20"/>
-                <w:szCs w:val="20"/>
-              </w:rPr>
-              <w:t>0.97</w:t>
             </w:r>
           </w:p>
         </w:tc>
@@ -29415,6 +29533,29 @@
                 <w:sz w:val="20"/>
                 <w:szCs w:val="20"/>
               </w:rPr>
+              <w:t>0.126</w:t>
+            </w:r>
+          </w:p>
+        </w:tc>
+        <w:tc>
+          <w:tcPr>
+            <w:tcW w:w="0" w:type="auto"/>
+          </w:tcPr>
+          <w:p>
+            <w:pPr>
+              <w:pStyle w:val="Compact"/>
+              <w:rPr>
+                <w:rFonts w:ascii="Times New Roman" w:hAnsi="Times New Roman" w:cs="Times New Roman"/>
+                <w:sz w:val="20"/>
+                <w:szCs w:val="20"/>
+              </w:rPr>
+            </w:pPr>
+            <w:r>
+              <w:rPr>
+                <w:rFonts w:ascii="Times New Roman" w:hAnsi="Times New Roman" w:cs="Times New Roman"/>
+                <w:sz w:val="20"/>
+                <w:szCs w:val="20"/>
+              </w:rPr>
               <w:t>0.051</w:t>
             </w:r>
           </w:p>
@@ -29438,7 +29579,7 @@
                 <w:sz w:val="20"/>
                 <w:szCs w:val="20"/>
               </w:rPr>
-              <w:t>0.126</w:t>
+              <w:t>1</w:t>
             </w:r>
           </w:p>
         </w:tc>
@@ -29485,29 +29626,6 @@
                 <w:szCs w:val="20"/>
               </w:rPr>
               <w:t>0.003*</w:t>
-            </w:r>
-          </w:p>
-        </w:tc>
-        <w:tc>
-          <w:tcPr>
-            <w:tcW w:w="0" w:type="auto"/>
-          </w:tcPr>
-          <w:p>
-            <w:pPr>
-              <w:pStyle w:val="Compact"/>
-              <w:rPr>
-                <w:rFonts w:ascii="Times New Roman" w:hAnsi="Times New Roman" w:cs="Times New Roman"/>
-                <w:sz w:val="20"/>
-                <w:szCs w:val="20"/>
-              </w:rPr>
-            </w:pPr>
-            <w:r>
-              <w:rPr>
-                <w:rFonts w:ascii="Times New Roman" w:hAnsi="Times New Roman" w:cs="Times New Roman"/>
-                <w:sz w:val="20"/>
-                <w:szCs w:val="20"/>
-              </w:rPr>
-              <w:t>1</w:t>
             </w:r>
           </w:p>
         </w:tc>
@@ -29626,6 +29744,29 @@
                 <w:sz w:val="20"/>
                 <w:szCs w:val="20"/>
               </w:rPr>
+              <w:t>0.043</w:t>
+            </w:r>
+          </w:p>
+        </w:tc>
+        <w:tc>
+          <w:tcPr>
+            <w:tcW w:w="0" w:type="auto"/>
+          </w:tcPr>
+          <w:p>
+            <w:pPr>
+              <w:pStyle w:val="Compact"/>
+              <w:rPr>
+                <w:rFonts w:ascii="Times New Roman" w:hAnsi="Times New Roman" w:cs="Times New Roman"/>
+                <w:sz w:val="20"/>
+                <w:szCs w:val="20"/>
+              </w:rPr>
+            </w:pPr>
+            <w:r>
+              <w:rPr>
+                <w:rFonts w:ascii="Times New Roman" w:hAnsi="Times New Roman" w:cs="Times New Roman"/>
+                <w:sz w:val="20"/>
+                <w:szCs w:val="20"/>
+              </w:rPr>
               <w:t>-0.133</w:t>
             </w:r>
           </w:p>
@@ -29649,7 +29790,7 @@
                 <w:sz w:val="20"/>
                 <w:szCs w:val="20"/>
               </w:rPr>
-              <w:t>0.043</w:t>
+              <w:t>0.081</w:t>
             </w:r>
           </w:p>
         </w:tc>
@@ -29696,29 +29837,6 @@
                 <w:szCs w:val="20"/>
               </w:rPr>
               <w:t>-0.112</w:t>
-            </w:r>
-          </w:p>
-        </w:tc>
-        <w:tc>
-          <w:tcPr>
-            <w:tcW w:w="0" w:type="auto"/>
-          </w:tcPr>
-          <w:p>
-            <w:pPr>
-              <w:pStyle w:val="Compact"/>
-              <w:rPr>
-                <w:rFonts w:ascii="Times New Roman" w:hAnsi="Times New Roman" w:cs="Times New Roman"/>
-                <w:sz w:val="20"/>
-                <w:szCs w:val="20"/>
-              </w:rPr>
-            </w:pPr>
-            <w:r>
-              <w:rPr>
-                <w:rFonts w:ascii="Times New Roman" w:hAnsi="Times New Roman" w:cs="Times New Roman"/>
-                <w:sz w:val="20"/>
-                <w:szCs w:val="20"/>
-              </w:rPr>
-              <w:t>0.081</w:t>
             </w:r>
           </w:p>
         </w:tc>
@@ -29851,30 +29969,30 @@
                 <w:sz w:val="20"/>
                 <w:szCs w:val="20"/>
               </w:rPr>
+              <w:t>0.045.</w:t>
+            </w:r>
+          </w:p>
+        </w:tc>
+        <w:tc>
+          <w:tcPr>
+            <w:tcW w:w="0" w:type="auto"/>
+          </w:tcPr>
+          <w:p>
+            <w:pPr>
+              <w:pStyle w:val="Compact"/>
+              <w:rPr>
+                <w:rFonts w:ascii="Times New Roman" w:hAnsi="Times New Roman" w:cs="Times New Roman"/>
+                <w:sz w:val="20"/>
+                <w:szCs w:val="20"/>
+              </w:rPr>
+            </w:pPr>
+            <w:r>
+              <w:rPr>
+                <w:rFonts w:ascii="Times New Roman" w:hAnsi="Times New Roman" w:cs="Times New Roman"/>
+                <w:sz w:val="20"/>
+                <w:szCs w:val="20"/>
+              </w:rPr>
               <w:t>0.057</w:t>
-            </w:r>
-          </w:p>
-        </w:tc>
-        <w:tc>
-          <w:tcPr>
-            <w:tcW w:w="0" w:type="auto"/>
-          </w:tcPr>
-          <w:p>
-            <w:pPr>
-              <w:pStyle w:val="Compact"/>
-              <w:rPr>
-                <w:rFonts w:ascii="Times New Roman" w:hAnsi="Times New Roman" w:cs="Times New Roman"/>
-                <w:sz w:val="20"/>
-                <w:szCs w:val="20"/>
-              </w:rPr>
-            </w:pPr>
-            <w:r>
-              <w:rPr>
-                <w:rFonts w:ascii="Times New Roman" w:hAnsi="Times New Roman" w:cs="Times New Roman"/>
-                <w:sz w:val="20"/>
-                <w:szCs w:val="20"/>
-              </w:rPr>
-              <w:t>0.045.</w:t>
             </w:r>
           </w:p>
         </w:tc>
@@ -29984,6 +30102,29 @@
                 <w:sz w:val="20"/>
                 <w:szCs w:val="20"/>
               </w:rPr>
+              <w:t>0.58</w:t>
+            </w:r>
+          </w:p>
+        </w:tc>
+        <w:tc>
+          <w:tcPr>
+            <w:tcW w:w="0" w:type="auto"/>
+          </w:tcPr>
+          <w:p>
+            <w:pPr>
+              <w:pStyle w:val="Compact"/>
+              <w:rPr>
+                <w:rFonts w:ascii="Times New Roman" w:hAnsi="Times New Roman" w:cs="Times New Roman"/>
+                <w:sz w:val="20"/>
+                <w:szCs w:val="20"/>
+              </w:rPr>
+            </w:pPr>
+            <w:r>
+              <w:rPr>
+                <w:rFonts w:ascii="Times New Roman" w:hAnsi="Times New Roman" w:cs="Times New Roman"/>
+                <w:sz w:val="20"/>
+                <w:szCs w:val="20"/>
+              </w:rPr>
               <w:t>0.98</w:t>
             </w:r>
           </w:p>
@@ -30007,7 +30148,7 @@
                 <w:sz w:val="20"/>
                 <w:szCs w:val="20"/>
               </w:rPr>
-              <w:t>0.58</w:t>
+              <w:t>0.99</w:t>
             </w:r>
           </w:p>
         </w:tc>
@@ -30054,29 +30195,6 @@
                 <w:szCs w:val="20"/>
               </w:rPr>
               <w:t>0.98</w:t>
-            </w:r>
-          </w:p>
-        </w:tc>
-        <w:tc>
-          <w:tcPr>
-            <w:tcW w:w="0" w:type="auto"/>
-          </w:tcPr>
-          <w:p>
-            <w:pPr>
-              <w:pStyle w:val="Compact"/>
-              <w:rPr>
-                <w:rFonts w:ascii="Times New Roman" w:hAnsi="Times New Roman" w:cs="Times New Roman"/>
-                <w:sz w:val="20"/>
-                <w:szCs w:val="20"/>
-              </w:rPr>
-            </w:pPr>
-            <w:r>
-              <w:rPr>
-                <w:rFonts w:ascii="Times New Roman" w:hAnsi="Times New Roman" w:cs="Times New Roman"/>
-                <w:sz w:val="20"/>
-                <w:szCs w:val="20"/>
-              </w:rPr>
-              <w:t>0.99</w:t>
             </w:r>
           </w:p>
         </w:tc>
@@ -30163,6 +30281,29 @@
                 <w:sz w:val="20"/>
                 <w:szCs w:val="20"/>
               </w:rPr>
+              <w:t>0.003*</w:t>
+            </w:r>
+          </w:p>
+        </w:tc>
+        <w:tc>
+          <w:tcPr>
+            <w:tcW w:w="0" w:type="auto"/>
+          </w:tcPr>
+          <w:p>
+            <w:pPr>
+              <w:pStyle w:val="Compact"/>
+              <w:rPr>
+                <w:rFonts w:ascii="Times New Roman" w:hAnsi="Times New Roman" w:cs="Times New Roman"/>
+                <w:sz w:val="20"/>
+                <w:szCs w:val="20"/>
+              </w:rPr>
+            </w:pPr>
+            <w:r>
+              <w:rPr>
+                <w:rFonts w:ascii="Times New Roman" w:hAnsi="Times New Roman" w:cs="Times New Roman"/>
+                <w:sz w:val="20"/>
+                <w:szCs w:val="20"/>
+              </w:rPr>
               <w:t>0.95</w:t>
             </w:r>
           </w:p>
@@ -30186,6 +30327,29 @@
                 <w:sz w:val="20"/>
                 <w:szCs w:val="20"/>
               </w:rPr>
+              <w:t>0.438</w:t>
+            </w:r>
+          </w:p>
+        </w:tc>
+        <w:tc>
+          <w:tcPr>
+            <w:tcW w:w="0" w:type="auto"/>
+          </w:tcPr>
+          <w:p>
+            <w:pPr>
+              <w:pStyle w:val="Compact"/>
+              <w:rPr>
+                <w:rFonts w:ascii="Times New Roman" w:hAnsi="Times New Roman" w:cs="Times New Roman"/>
+                <w:sz w:val="20"/>
+                <w:szCs w:val="20"/>
+              </w:rPr>
+            </w:pPr>
+            <w:r>
+              <w:rPr>
+                <w:rFonts w:ascii="Times New Roman" w:hAnsi="Times New Roman" w:cs="Times New Roman"/>
+                <w:sz w:val="20"/>
+                <w:szCs w:val="20"/>
+              </w:rPr>
               <w:t>0.003*</w:t>
             </w:r>
           </w:p>
@@ -30209,53 +30373,7 @@
                 <w:sz w:val="20"/>
                 <w:szCs w:val="20"/>
               </w:rPr>
-              <w:t>0.003*</w:t>
-            </w:r>
-          </w:p>
-        </w:tc>
-        <w:tc>
-          <w:tcPr>
-            <w:tcW w:w="0" w:type="auto"/>
-          </w:tcPr>
-          <w:p>
-            <w:pPr>
-              <w:pStyle w:val="Compact"/>
-              <w:rPr>
-                <w:rFonts w:ascii="Times New Roman" w:hAnsi="Times New Roman" w:cs="Times New Roman"/>
-                <w:sz w:val="20"/>
-                <w:szCs w:val="20"/>
-              </w:rPr>
-            </w:pPr>
-            <w:r>
-              <w:rPr>
-                <w:rFonts w:ascii="Times New Roman" w:hAnsi="Times New Roman" w:cs="Times New Roman"/>
-                <w:sz w:val="20"/>
-                <w:szCs w:val="20"/>
-              </w:rPr>
               <w:t>1</w:t>
-            </w:r>
-          </w:p>
-        </w:tc>
-        <w:tc>
-          <w:tcPr>
-            <w:tcW w:w="0" w:type="auto"/>
-          </w:tcPr>
-          <w:p>
-            <w:pPr>
-              <w:pStyle w:val="Compact"/>
-              <w:rPr>
-                <w:rFonts w:ascii="Times New Roman" w:hAnsi="Times New Roman" w:cs="Times New Roman"/>
-                <w:sz w:val="20"/>
-                <w:szCs w:val="20"/>
-              </w:rPr>
-            </w:pPr>
-            <w:r>
-              <w:rPr>
-                <w:rFonts w:ascii="Times New Roman" w:hAnsi="Times New Roman" w:cs="Times New Roman"/>
-                <w:sz w:val="20"/>
-                <w:szCs w:val="20"/>
-              </w:rPr>
-              <w:t>0.438</w:t>
             </w:r>
           </w:p>
         </w:tc>
@@ -30374,6 +30492,29 @@
                 <w:sz w:val="20"/>
                 <w:szCs w:val="20"/>
               </w:rPr>
+              <w:t>0.14</w:t>
+            </w:r>
+          </w:p>
+        </w:tc>
+        <w:tc>
+          <w:tcPr>
+            <w:tcW w:w="0" w:type="auto"/>
+          </w:tcPr>
+          <w:p>
+            <w:pPr>
+              <w:pStyle w:val="Compact"/>
+              <w:rPr>
+                <w:rFonts w:ascii="Times New Roman" w:hAnsi="Times New Roman" w:cs="Times New Roman"/>
+                <w:sz w:val="20"/>
+                <w:szCs w:val="20"/>
+              </w:rPr>
+            </w:pPr>
+            <w:r>
+              <w:rPr>
+                <w:rFonts w:ascii="Times New Roman" w:hAnsi="Times New Roman" w:cs="Times New Roman"/>
+                <w:sz w:val="20"/>
+                <w:szCs w:val="20"/>
+              </w:rPr>
               <w:t>-0.145</w:t>
             </w:r>
           </w:p>
@@ -30397,7 +30538,7 @@
                 <w:sz w:val="20"/>
                 <w:szCs w:val="20"/>
               </w:rPr>
-              <w:t>0.14</w:t>
+              <w:t>0.114</w:t>
             </w:r>
           </w:p>
         </w:tc>
@@ -30444,29 +30585,6 @@
                 <w:szCs w:val="20"/>
               </w:rPr>
               <w:t>-0.22</w:t>
-            </w:r>
-          </w:p>
-        </w:tc>
-        <w:tc>
-          <w:tcPr>
-            <w:tcW w:w="0" w:type="auto"/>
-          </w:tcPr>
-          <w:p>
-            <w:pPr>
-              <w:pStyle w:val="Compact"/>
-              <w:rPr>
-                <w:rFonts w:ascii="Times New Roman" w:hAnsi="Times New Roman" w:cs="Times New Roman"/>
-                <w:sz w:val="20"/>
-                <w:szCs w:val="20"/>
-              </w:rPr>
-            </w:pPr>
-            <w:r>
-              <w:rPr>
-                <w:rFonts w:ascii="Times New Roman" w:hAnsi="Times New Roman" w:cs="Times New Roman"/>
-                <w:sz w:val="20"/>
-                <w:szCs w:val="20"/>
-              </w:rPr>
-              <w:t>0.114</w:t>
             </w:r>
           </w:p>
         </w:tc>
@@ -30732,6 +30850,29 @@
                 <w:sz w:val="20"/>
                 <w:szCs w:val="20"/>
               </w:rPr>
+              <w:t>0.35</w:t>
+            </w:r>
+          </w:p>
+        </w:tc>
+        <w:tc>
+          <w:tcPr>
+            <w:tcW w:w="0" w:type="auto"/>
+          </w:tcPr>
+          <w:p>
+            <w:pPr>
+              <w:pStyle w:val="Compact"/>
+              <w:rPr>
+                <w:rFonts w:ascii="Times New Roman" w:hAnsi="Times New Roman" w:cs="Times New Roman"/>
+                <w:sz w:val="20"/>
+                <w:szCs w:val="20"/>
+              </w:rPr>
+            </w:pPr>
+            <w:r>
+              <w:rPr>
+                <w:rFonts w:ascii="Times New Roman" w:hAnsi="Times New Roman" w:cs="Times New Roman"/>
+                <w:sz w:val="20"/>
+                <w:szCs w:val="20"/>
+              </w:rPr>
               <w:t>0.98</w:t>
             </w:r>
           </w:p>
@@ -30755,7 +30896,7 @@
                 <w:sz w:val="20"/>
                 <w:szCs w:val="20"/>
               </w:rPr>
-              <w:t>0.35</w:t>
+              <w:t>0.95</w:t>
             </w:r>
           </w:p>
         </w:tc>
@@ -30802,29 +30943,6 @@
                 <w:szCs w:val="20"/>
               </w:rPr>
               <w:t>0.93</w:t>
-            </w:r>
-          </w:p>
-        </w:tc>
-        <w:tc>
-          <w:tcPr>
-            <w:tcW w:w="0" w:type="auto"/>
-          </w:tcPr>
-          <w:p>
-            <w:pPr>
-              <w:pStyle w:val="Compact"/>
-              <w:rPr>
-                <w:rFonts w:ascii="Times New Roman" w:hAnsi="Times New Roman" w:cs="Times New Roman"/>
-                <w:sz w:val="20"/>
-                <w:szCs w:val="20"/>
-              </w:rPr>
-            </w:pPr>
-            <w:r>
-              <w:rPr>
-                <w:rFonts w:ascii="Times New Roman" w:hAnsi="Times New Roman" w:cs="Times New Roman"/>
-                <w:sz w:val="20"/>
-                <w:szCs w:val="20"/>
-              </w:rPr>
-              <w:t>0.95</w:t>
             </w:r>
           </w:p>
         </w:tc>
@@ -30911,6 +31029,29 @@
                 <w:sz w:val="20"/>
                 <w:szCs w:val="20"/>
               </w:rPr>
+              <w:t>0.003*</w:t>
+            </w:r>
+          </w:p>
+        </w:tc>
+        <w:tc>
+          <w:tcPr>
+            <w:tcW w:w="0" w:type="auto"/>
+          </w:tcPr>
+          <w:p>
+            <w:pPr>
+              <w:pStyle w:val="Compact"/>
+              <w:rPr>
+                <w:rFonts w:ascii="Times New Roman" w:hAnsi="Times New Roman" w:cs="Times New Roman"/>
+                <w:sz w:val="20"/>
+                <w:szCs w:val="20"/>
+              </w:rPr>
+            </w:pPr>
+            <w:r>
+              <w:rPr>
+                <w:rFonts w:ascii="Times New Roman" w:hAnsi="Times New Roman" w:cs="Times New Roman"/>
+                <w:sz w:val="20"/>
+                <w:szCs w:val="20"/>
+              </w:rPr>
               <w:t>1</w:t>
             </w:r>
           </w:p>
@@ -30934,6 +31075,29 @@
                 <w:sz w:val="20"/>
                 <w:szCs w:val="20"/>
               </w:rPr>
+              <w:t>0.015.</w:t>
+            </w:r>
+          </w:p>
+        </w:tc>
+        <w:tc>
+          <w:tcPr>
+            <w:tcW w:w="0" w:type="auto"/>
+          </w:tcPr>
+          <w:p>
+            <w:pPr>
+              <w:pStyle w:val="Compact"/>
+              <w:rPr>
+                <w:rFonts w:ascii="Times New Roman" w:hAnsi="Times New Roman" w:cs="Times New Roman"/>
+                <w:sz w:val="20"/>
+                <w:szCs w:val="20"/>
+              </w:rPr>
+            </w:pPr>
+            <w:r>
+              <w:rPr>
+                <w:rFonts w:ascii="Times New Roman" w:hAnsi="Times New Roman" w:cs="Times New Roman"/>
+                <w:sz w:val="20"/>
+                <w:szCs w:val="20"/>
+              </w:rPr>
               <w:t>0.003*</w:t>
             </w:r>
           </w:p>
@@ -30958,52 +31122,6 @@
                 <w:szCs w:val="20"/>
               </w:rPr>
               <w:t>0.003*</w:t>
-            </w:r>
-          </w:p>
-        </w:tc>
-        <w:tc>
-          <w:tcPr>
-            <w:tcW w:w="0" w:type="auto"/>
-          </w:tcPr>
-          <w:p>
-            <w:pPr>
-              <w:pStyle w:val="Compact"/>
-              <w:rPr>
-                <w:rFonts w:ascii="Times New Roman" w:hAnsi="Times New Roman" w:cs="Times New Roman"/>
-                <w:sz w:val="20"/>
-                <w:szCs w:val="20"/>
-              </w:rPr>
-            </w:pPr>
-            <w:r>
-              <w:rPr>
-                <w:rFonts w:ascii="Times New Roman" w:hAnsi="Times New Roman" w:cs="Times New Roman"/>
-                <w:sz w:val="20"/>
-                <w:szCs w:val="20"/>
-              </w:rPr>
-              <w:t>0.003*</w:t>
-            </w:r>
-          </w:p>
-        </w:tc>
-        <w:tc>
-          <w:tcPr>
-            <w:tcW w:w="0" w:type="auto"/>
-          </w:tcPr>
-          <w:p>
-            <w:pPr>
-              <w:pStyle w:val="Compact"/>
-              <w:rPr>
-                <w:rFonts w:ascii="Times New Roman" w:hAnsi="Times New Roman" w:cs="Times New Roman"/>
-                <w:sz w:val="20"/>
-                <w:szCs w:val="20"/>
-              </w:rPr>
-            </w:pPr>
-            <w:r>
-              <w:rPr>
-                <w:rFonts w:ascii="Times New Roman" w:hAnsi="Times New Roman" w:cs="Times New Roman"/>
-                <w:sz w:val="20"/>
-                <w:szCs w:val="20"/>
-              </w:rPr>
-              <w:t>0.015.</w:t>
             </w:r>
           </w:p>
         </w:tc>
@@ -31122,6 +31240,29 @@
                 <w:sz w:val="20"/>
                 <w:szCs w:val="20"/>
               </w:rPr>
+              <w:t>-0.06</w:t>
+            </w:r>
+          </w:p>
+        </w:tc>
+        <w:tc>
+          <w:tcPr>
+            <w:tcW w:w="0" w:type="auto"/>
+          </w:tcPr>
+          <w:p>
+            <w:pPr>
+              <w:pStyle w:val="Compact"/>
+              <w:rPr>
+                <w:rFonts w:ascii="Times New Roman" w:hAnsi="Times New Roman" w:cs="Times New Roman"/>
+                <w:sz w:val="20"/>
+                <w:szCs w:val="20"/>
+              </w:rPr>
+            </w:pPr>
+            <w:r>
+              <w:rPr>
+                <w:rFonts w:ascii="Times New Roman" w:hAnsi="Times New Roman" w:cs="Times New Roman"/>
+                <w:sz w:val="20"/>
+                <w:szCs w:val="20"/>
+              </w:rPr>
               <w:t>-0.333</w:t>
             </w:r>
           </w:p>
@@ -31145,7 +31286,7 @@
                 <w:sz w:val="20"/>
                 <w:szCs w:val="20"/>
               </w:rPr>
-              <w:t>-0.06</w:t>
+              <w:t>0.165</w:t>
             </w:r>
           </w:p>
         </w:tc>
@@ -31192,29 +31333,6 @@
                 <w:szCs w:val="20"/>
               </w:rPr>
               <w:t>-0.148</w:t>
-            </w:r>
-          </w:p>
-        </w:tc>
-        <w:tc>
-          <w:tcPr>
-            <w:tcW w:w="0" w:type="auto"/>
-          </w:tcPr>
-          <w:p>
-            <w:pPr>
-              <w:pStyle w:val="Compact"/>
-              <w:rPr>
-                <w:rFonts w:ascii="Times New Roman" w:hAnsi="Times New Roman" w:cs="Times New Roman"/>
-                <w:sz w:val="20"/>
-                <w:szCs w:val="20"/>
-              </w:rPr>
-            </w:pPr>
-            <w:r>
-              <w:rPr>
-                <w:rFonts w:ascii="Times New Roman" w:hAnsi="Times New Roman" w:cs="Times New Roman"/>
-                <w:sz w:val="20"/>
-                <w:szCs w:val="20"/>
-              </w:rPr>
-              <w:t>0.165</w:t>
             </w:r>
           </w:p>
         </w:tc>
@@ -31347,30 +31465,30 @@
                 <w:sz w:val="20"/>
                 <w:szCs w:val="20"/>
               </w:rPr>
+              <w:t>0.003*</w:t>
+            </w:r>
+          </w:p>
+        </w:tc>
+        <w:tc>
+          <w:tcPr>
+            <w:tcW w:w="0" w:type="auto"/>
+          </w:tcPr>
+          <w:p>
+            <w:pPr>
+              <w:pStyle w:val="Compact"/>
+              <w:rPr>
+                <w:rFonts w:ascii="Times New Roman" w:hAnsi="Times New Roman" w:cs="Times New Roman"/>
+                <w:sz w:val="20"/>
+                <w:szCs w:val="20"/>
+              </w:rPr>
+            </w:pPr>
+            <w:r>
+              <w:rPr>
+                <w:rFonts w:ascii="Times New Roman" w:hAnsi="Times New Roman" w:cs="Times New Roman"/>
+                <w:sz w:val="20"/>
+                <w:szCs w:val="20"/>
+              </w:rPr>
               <w:t>0.959</w:t>
-            </w:r>
-          </w:p>
-        </w:tc>
-        <w:tc>
-          <w:tcPr>
-            <w:tcW w:w="0" w:type="auto"/>
-          </w:tcPr>
-          <w:p>
-            <w:pPr>
-              <w:pStyle w:val="Compact"/>
-              <w:rPr>
-                <w:rFonts w:ascii="Times New Roman" w:hAnsi="Times New Roman" w:cs="Times New Roman"/>
-                <w:sz w:val="20"/>
-                <w:szCs w:val="20"/>
-              </w:rPr>
-            </w:pPr>
-            <w:r>
-              <w:rPr>
-                <w:rFonts w:ascii="Times New Roman" w:hAnsi="Times New Roman" w:cs="Times New Roman"/>
-                <w:sz w:val="20"/>
-                <w:szCs w:val="20"/>
-              </w:rPr>
-              <w:t>0.003*</w:t>
             </w:r>
           </w:p>
         </w:tc>
@@ -31480,6 +31598,29 @@
                 <w:sz w:val="20"/>
                 <w:szCs w:val="20"/>
               </w:rPr>
+              <w:t>0.72</w:t>
+            </w:r>
+          </w:p>
+        </w:tc>
+        <w:tc>
+          <w:tcPr>
+            <w:tcW w:w="0" w:type="auto"/>
+          </w:tcPr>
+          <w:p>
+            <w:pPr>
+              <w:pStyle w:val="Compact"/>
+              <w:rPr>
+                <w:rFonts w:ascii="Times New Roman" w:hAnsi="Times New Roman" w:cs="Times New Roman"/>
+                <w:sz w:val="20"/>
+                <w:szCs w:val="20"/>
+              </w:rPr>
+            </w:pPr>
+            <w:r>
+              <w:rPr>
+                <w:rFonts w:ascii="Times New Roman" w:hAnsi="Times New Roman" w:cs="Times New Roman"/>
+                <w:sz w:val="20"/>
+                <w:szCs w:val="20"/>
+              </w:rPr>
               <w:t>0.92</w:t>
             </w:r>
           </w:p>
@@ -31503,7 +31644,7 @@
                 <w:sz w:val="20"/>
                 <w:szCs w:val="20"/>
               </w:rPr>
-              <w:t>0.72</w:t>
+              <w:t>0.97</w:t>
             </w:r>
           </w:p>
         </w:tc>
@@ -31550,29 +31691,6 @@
                 <w:szCs w:val="20"/>
               </w:rPr>
               <w:t>0.98</w:t>
-            </w:r>
-          </w:p>
-        </w:tc>
-        <w:tc>
-          <w:tcPr>
-            <w:tcW w:w="0" w:type="auto"/>
-          </w:tcPr>
-          <w:p>
-            <w:pPr>
-              <w:pStyle w:val="Compact"/>
-              <w:rPr>
-                <w:rFonts w:ascii="Times New Roman" w:hAnsi="Times New Roman" w:cs="Times New Roman"/>
-                <w:sz w:val="20"/>
-                <w:szCs w:val="20"/>
-              </w:rPr>
-            </w:pPr>
-            <w:r>
-              <w:rPr>
-                <w:rFonts w:ascii="Times New Roman" w:hAnsi="Times New Roman" w:cs="Times New Roman"/>
-                <w:sz w:val="20"/>
-                <w:szCs w:val="20"/>
-              </w:rPr>
-              <w:t>0.97</w:t>
             </w:r>
           </w:p>
         </w:tc>
@@ -31705,6 +31823,29 @@
                 <w:sz w:val="20"/>
                 <w:szCs w:val="20"/>
               </w:rPr>
+              <w:t>0.18</w:t>
+            </w:r>
+          </w:p>
+        </w:tc>
+        <w:tc>
+          <w:tcPr>
+            <w:tcW w:w="0" w:type="auto"/>
+          </w:tcPr>
+          <w:p>
+            <w:pPr>
+              <w:pStyle w:val="Compact"/>
+              <w:rPr>
+                <w:rFonts w:ascii="Times New Roman" w:hAnsi="Times New Roman" w:cs="Times New Roman"/>
+                <w:sz w:val="20"/>
+                <w:szCs w:val="20"/>
+              </w:rPr>
+            </w:pPr>
+            <w:r>
+              <w:rPr>
+                <w:rFonts w:ascii="Times New Roman" w:hAnsi="Times New Roman" w:cs="Times New Roman"/>
+                <w:sz w:val="20"/>
+                <w:szCs w:val="20"/>
+              </w:rPr>
               <w:t>0.174</w:t>
             </w:r>
           </w:p>
@@ -31729,29 +31870,6 @@
                 <w:szCs w:val="20"/>
               </w:rPr>
               <w:t>1</w:t>
-            </w:r>
-          </w:p>
-        </w:tc>
-        <w:tc>
-          <w:tcPr>
-            <w:tcW w:w="0" w:type="auto"/>
-          </w:tcPr>
-          <w:p>
-            <w:pPr>
-              <w:pStyle w:val="Compact"/>
-              <w:rPr>
-                <w:rFonts w:ascii="Times New Roman" w:hAnsi="Times New Roman" w:cs="Times New Roman"/>
-                <w:sz w:val="20"/>
-                <w:szCs w:val="20"/>
-              </w:rPr>
-            </w:pPr>
-            <w:r>
-              <w:rPr>
-                <w:rFonts w:ascii="Times New Roman" w:hAnsi="Times New Roman" w:cs="Times New Roman"/>
-                <w:sz w:val="20"/>
-                <w:szCs w:val="20"/>
-              </w:rPr>
-              <w:t>0.18</w:t>
             </w:r>
           </w:p>
         </w:tc>
@@ -31808,7 +31926,25 @@
           <w:sz w:val="20"/>
           <w:szCs w:val="20"/>
         </w:rPr>
-        <w:t>test (1000), we lowered our threshold for rejecting H0 to p &lt;= 0.01. Signif. codes: 0 ’**’ 0.001 ’*’ 0.01 ’.’ 0.05 ’ ’ 1</w:t>
+        <w:t xml:space="preserve">test (1000), we lowered our threshold for rejecting H0 to p &lt;= 0.01. Signif. codes: </w:t>
+      </w:r>
+      <w:proofErr w:type="gramStart"/>
+      <w:r>
+        <w:rPr>
+          <w:rFonts w:ascii="Times New Roman" w:hAnsi="Times New Roman" w:cs="Times New Roman"/>
+          <w:sz w:val="20"/>
+          <w:szCs w:val="20"/>
+        </w:rPr>
+        <w:t>0 ’</w:t>
+      </w:r>
+      <w:proofErr w:type="gramEnd"/>
+      <w:r>
+        <w:rPr>
+          <w:rFonts w:ascii="Times New Roman" w:hAnsi="Times New Roman" w:cs="Times New Roman"/>
+          <w:sz w:val="20"/>
+          <w:szCs w:val="20"/>
+        </w:rPr>
+        <w:t>**’ 0.001 ’*’ 0.01 ’.’ 0.05 ’ ’ 1</w:t>
       </w:r>
     </w:p>
     <w:tbl>
@@ -32126,6 +32262,29 @@
                 <w:sz w:val="20"/>
                 <w:szCs w:val="20"/>
               </w:rPr>
+              <w:t>0.105</w:t>
+            </w:r>
+          </w:p>
+        </w:tc>
+        <w:tc>
+          <w:tcPr>
+            <w:tcW w:w="0" w:type="auto"/>
+          </w:tcPr>
+          <w:p>
+            <w:pPr>
+              <w:pStyle w:val="Compact"/>
+              <w:rPr>
+                <w:rFonts w:ascii="Times New Roman" w:hAnsi="Times New Roman" w:cs="Times New Roman"/>
+                <w:sz w:val="20"/>
+                <w:szCs w:val="20"/>
+              </w:rPr>
+            </w:pPr>
+            <w:r>
+              <w:rPr>
+                <w:rFonts w:ascii="Times New Roman" w:hAnsi="Times New Roman" w:cs="Times New Roman"/>
+                <w:sz w:val="20"/>
+                <w:szCs w:val="20"/>
+              </w:rPr>
               <w:t>-0.052</w:t>
             </w:r>
           </w:p>
@@ -32149,7 +32308,7 @@
                 <w:sz w:val="20"/>
                 <w:szCs w:val="20"/>
               </w:rPr>
-              <w:t>0.105</w:t>
+              <w:t>-0.005</w:t>
             </w:r>
           </w:p>
         </w:tc>
@@ -32199,31 +32358,6 @@
             </w:r>
           </w:p>
         </w:tc>
-        <w:tc>
-          <w:tcPr>
-            <w:tcW w:w="0" w:type="auto"/>
-          </w:tcPr>
-          <w:p>
-            <w:pPr>
-              <w:pStyle w:val="Compact"/>
-              <w:rPr>
-                <w:rFonts w:ascii="Times New Roman" w:hAnsi="Times New Roman" w:cs="Times New Roman"/>
-                <w:sz w:val="20"/>
-                <w:szCs w:val="20"/>
-              </w:rPr>
-            </w:pPr>
-            <w:r>
-              <w:rPr>
-                <w:rFonts w:ascii="Times New Roman" w:hAnsi="Times New Roman" w:cs="Times New Roman"/>
-                <w:sz w:val="20"/>
-                <w:szCs w:val="20"/>
-              </w:rPr>
-              <w:t>-0.005</w:t>
-            </w:r>
-          </w:p>
-        </w:tc>
-        <w:bookmarkStart w:id="36" w:name="_GoBack"/>
-        <w:bookmarkEnd w:id="36"/>
       </w:tr>
       <w:tr>
         <w:tc>
@@ -32307,6 +32441,29 @@
                 <w:sz w:val="20"/>
                 <w:szCs w:val="20"/>
               </w:rPr>
+              <w:t>0.003*</w:t>
+            </w:r>
+          </w:p>
+        </w:tc>
+        <w:tc>
+          <w:tcPr>
+            <w:tcW w:w="0" w:type="auto"/>
+          </w:tcPr>
+          <w:p>
+            <w:pPr>
+              <w:pStyle w:val="Compact"/>
+              <w:rPr>
+                <w:rFonts w:ascii="Times New Roman" w:hAnsi="Times New Roman" w:cs="Times New Roman"/>
+                <w:sz w:val="20"/>
+                <w:szCs w:val="20"/>
+              </w:rPr>
+            </w:pPr>
+            <w:r>
+              <w:rPr>
+                <w:rFonts w:ascii="Times New Roman" w:hAnsi="Times New Roman" w:cs="Times New Roman"/>
+                <w:sz w:val="20"/>
+                <w:szCs w:val="20"/>
+              </w:rPr>
               <w:t>0.012.</w:t>
             </w:r>
           </w:p>
@@ -32330,7 +32487,7 @@
                 <w:sz w:val="20"/>
                 <w:szCs w:val="20"/>
               </w:rPr>
-              <w:t>0.003*</w:t>
+              <w:t>1</w:t>
             </w:r>
           </w:p>
         </w:tc>
@@ -32354,29 +32511,6 @@
                 <w:szCs w:val="20"/>
               </w:rPr>
               <w:t>0.426</w:t>
-            </w:r>
-          </w:p>
-        </w:tc>
-        <w:tc>
-          <w:tcPr>
-            <w:tcW w:w="0" w:type="auto"/>
-          </w:tcPr>
-          <w:p>
-            <w:pPr>
-              <w:pStyle w:val="Compact"/>
-              <w:rPr>
-                <w:rFonts w:ascii="Times New Roman" w:hAnsi="Times New Roman" w:cs="Times New Roman"/>
-                <w:sz w:val="20"/>
-                <w:szCs w:val="20"/>
-              </w:rPr>
-            </w:pPr>
-            <w:r>
-              <w:rPr>
-                <w:rFonts w:ascii="Times New Roman" w:hAnsi="Times New Roman" w:cs="Times New Roman"/>
-                <w:sz w:val="20"/>
-                <w:szCs w:val="20"/>
-              </w:rPr>
-              <w:t>1</w:t>
             </w:r>
           </w:p>
         </w:tc>
@@ -32486,6 +32620,29 @@
                 <w:sz w:val="20"/>
                 <w:szCs w:val="20"/>
               </w:rPr>
+              <w:t>0.69</w:t>
+            </w:r>
+          </w:p>
+        </w:tc>
+        <w:tc>
+          <w:tcPr>
+            <w:tcW w:w="0" w:type="auto"/>
+          </w:tcPr>
+          <w:p>
+            <w:pPr>
+              <w:pStyle w:val="Compact"/>
+              <w:rPr>
+                <w:rFonts w:ascii="Times New Roman" w:hAnsi="Times New Roman" w:cs="Times New Roman"/>
+                <w:sz w:val="20"/>
+                <w:szCs w:val="20"/>
+              </w:rPr>
+            </w:pPr>
+            <w:r>
+              <w:rPr>
+                <w:rFonts w:ascii="Times New Roman" w:hAnsi="Times New Roman" w:cs="Times New Roman"/>
+                <w:sz w:val="20"/>
+                <w:szCs w:val="20"/>
+              </w:rPr>
               <w:t>0.86</w:t>
             </w:r>
           </w:p>
@@ -32509,7 +32666,7 @@
                 <w:sz w:val="20"/>
                 <w:szCs w:val="20"/>
               </w:rPr>
-              <w:t>0.69</w:t>
+              <w:t>0.92</w:t>
             </w:r>
           </w:p>
         </w:tc>
@@ -32556,29 +32713,6 @@
                 <w:szCs w:val="20"/>
               </w:rPr>
               <w:t>0.91</w:t>
-            </w:r>
-          </w:p>
-        </w:tc>
-        <w:tc>
-          <w:tcPr>
-            <w:tcW w:w="0" w:type="auto"/>
-          </w:tcPr>
-          <w:p>
-            <w:pPr>
-              <w:pStyle w:val="Compact"/>
-              <w:rPr>
-                <w:rFonts w:ascii="Times New Roman" w:hAnsi="Times New Roman" w:cs="Times New Roman"/>
-                <w:sz w:val="20"/>
-                <w:szCs w:val="20"/>
-              </w:rPr>
-            </w:pPr>
-            <w:r>
-              <w:rPr>
-                <w:rFonts w:ascii="Times New Roman" w:hAnsi="Times New Roman" w:cs="Times New Roman"/>
-                <w:sz w:val="20"/>
-                <w:szCs w:val="20"/>
-              </w:rPr>
-              <w:t>0.92</w:t>
             </w:r>
           </w:p>
         </w:tc>
@@ -32665,6 +32799,29 @@
                 <w:sz w:val="20"/>
                 <w:szCs w:val="20"/>
               </w:rPr>
+              <w:t>0.003*</w:t>
+            </w:r>
+          </w:p>
+        </w:tc>
+        <w:tc>
+          <w:tcPr>
+            <w:tcW w:w="0" w:type="auto"/>
+          </w:tcPr>
+          <w:p>
+            <w:pPr>
+              <w:pStyle w:val="Compact"/>
+              <w:rPr>
+                <w:rFonts w:ascii="Times New Roman" w:hAnsi="Times New Roman" w:cs="Times New Roman"/>
+                <w:sz w:val="20"/>
+                <w:szCs w:val="20"/>
+              </w:rPr>
+            </w:pPr>
+            <w:r>
+              <w:rPr>
+                <w:rFonts w:ascii="Times New Roman" w:hAnsi="Times New Roman" w:cs="Times New Roman"/>
+                <w:sz w:val="20"/>
+                <w:szCs w:val="20"/>
+              </w:rPr>
               <w:t>0.297</w:t>
             </w:r>
           </w:p>
@@ -32688,7 +32845,7 @@
                 <w:sz w:val="20"/>
                 <w:szCs w:val="20"/>
               </w:rPr>
-              <w:t>0.003*</w:t>
+              <w:t>1</w:t>
             </w:r>
           </w:p>
         </w:tc>
@@ -32712,29 +32869,6 @@
                 <w:szCs w:val="20"/>
               </w:rPr>
               <w:t>0.141</w:t>
-            </w:r>
-          </w:p>
-        </w:tc>
-        <w:tc>
-          <w:tcPr>
-            <w:tcW w:w="0" w:type="auto"/>
-          </w:tcPr>
-          <w:p>
-            <w:pPr>
-              <w:pStyle w:val="Compact"/>
-              <w:rPr>
-                <w:rFonts w:ascii="Times New Roman" w:hAnsi="Times New Roman" w:cs="Times New Roman"/>
-                <w:sz w:val="20"/>
-                <w:szCs w:val="20"/>
-              </w:rPr>
-            </w:pPr>
-            <w:r>
-              <w:rPr>
-                <w:rFonts w:ascii="Times New Roman" w:hAnsi="Times New Roman" w:cs="Times New Roman"/>
-                <w:sz w:val="20"/>
-                <w:szCs w:val="20"/>
-              </w:rPr>
-              <w:t>1</w:t>
             </w:r>
           </w:p>
         </w:tc>
@@ -32856,6 +32990,29 @@
                 <w:sz w:val="20"/>
                 <w:szCs w:val="20"/>
               </w:rPr>
+              <w:t>0.042</w:t>
+            </w:r>
+          </w:p>
+        </w:tc>
+        <w:tc>
+          <w:tcPr>
+            <w:tcW w:w="0" w:type="auto"/>
+          </w:tcPr>
+          <w:p>
+            <w:pPr>
+              <w:pStyle w:val="Compact"/>
+              <w:rPr>
+                <w:rFonts w:ascii="Times New Roman" w:hAnsi="Times New Roman" w:cs="Times New Roman"/>
+                <w:sz w:val="20"/>
+                <w:szCs w:val="20"/>
+              </w:rPr>
+            </w:pPr>
+            <w:r>
+              <w:rPr>
+                <w:rFonts w:ascii="Times New Roman" w:hAnsi="Times New Roman" w:cs="Times New Roman"/>
+                <w:sz w:val="20"/>
+                <w:szCs w:val="20"/>
+              </w:rPr>
               <w:t>-0.006</w:t>
             </w:r>
           </w:p>
@@ -32879,7 +33036,7 @@
                 <w:sz w:val="20"/>
                 <w:szCs w:val="20"/>
               </w:rPr>
-              <w:t>0.042</w:t>
+              <w:t>0.03</w:t>
             </w:r>
           </w:p>
         </w:tc>
@@ -32926,29 +33083,6 @@
                 <w:szCs w:val="20"/>
               </w:rPr>
               <w:t>-0.042</w:t>
-            </w:r>
-          </w:p>
-        </w:tc>
-        <w:tc>
-          <w:tcPr>
-            <w:tcW w:w="0" w:type="auto"/>
-          </w:tcPr>
-          <w:p>
-            <w:pPr>
-              <w:pStyle w:val="Compact"/>
-              <w:rPr>
-                <w:rFonts w:ascii="Times New Roman" w:hAnsi="Times New Roman" w:cs="Times New Roman"/>
-                <w:sz w:val="20"/>
-                <w:szCs w:val="20"/>
-              </w:rPr>
-            </w:pPr>
-            <w:r>
-              <w:rPr>
-                <w:rFonts w:ascii="Times New Roman" w:hAnsi="Times New Roman" w:cs="Times New Roman"/>
-                <w:sz w:val="20"/>
-                <w:szCs w:val="20"/>
-              </w:rPr>
-              <w:t>0.03</w:t>
             </w:r>
           </w:p>
         </w:tc>
@@ -33035,6 +33169,29 @@
                 <w:sz w:val="20"/>
                 <w:szCs w:val="20"/>
               </w:rPr>
+              <w:t>0.003*</w:t>
+            </w:r>
+          </w:p>
+        </w:tc>
+        <w:tc>
+          <w:tcPr>
+            <w:tcW w:w="0" w:type="auto"/>
+          </w:tcPr>
+          <w:p>
+            <w:pPr>
+              <w:pStyle w:val="Compact"/>
+              <w:rPr>
+                <w:rFonts w:ascii="Times New Roman" w:hAnsi="Times New Roman" w:cs="Times New Roman"/>
+                <w:sz w:val="20"/>
+                <w:szCs w:val="20"/>
+              </w:rPr>
+            </w:pPr>
+            <w:r>
+              <w:rPr>
+                <w:rFonts w:ascii="Times New Roman" w:hAnsi="Times New Roman" w:cs="Times New Roman"/>
+                <w:sz w:val="20"/>
+                <w:szCs w:val="20"/>
+              </w:rPr>
               <w:t>1</w:t>
             </w:r>
           </w:p>
@@ -33058,6 +33215,29 @@
                 <w:sz w:val="20"/>
                 <w:szCs w:val="20"/>
               </w:rPr>
+              <w:t>0.06</w:t>
+            </w:r>
+          </w:p>
+        </w:tc>
+        <w:tc>
+          <w:tcPr>
+            <w:tcW w:w="0" w:type="auto"/>
+          </w:tcPr>
+          <w:p>
+            <w:pPr>
+              <w:pStyle w:val="Compact"/>
+              <w:rPr>
+                <w:rFonts w:ascii="Times New Roman" w:hAnsi="Times New Roman" w:cs="Times New Roman"/>
+                <w:sz w:val="20"/>
+                <w:szCs w:val="20"/>
+              </w:rPr>
+            </w:pPr>
+            <w:r>
+              <w:rPr>
+                <w:rFonts w:ascii="Times New Roman" w:hAnsi="Times New Roman" w:cs="Times New Roman"/>
+                <w:sz w:val="20"/>
+                <w:szCs w:val="20"/>
+              </w:rPr>
               <w:t>0.003*</w:t>
             </w:r>
           </w:p>
@@ -33081,53 +33261,7 @@
                 <w:sz w:val="20"/>
                 <w:szCs w:val="20"/>
               </w:rPr>
-              <w:t>0.003*</w:t>
-            </w:r>
-          </w:p>
-        </w:tc>
-        <w:tc>
-          <w:tcPr>
-            <w:tcW w:w="0" w:type="auto"/>
-          </w:tcPr>
-          <w:p>
-            <w:pPr>
-              <w:pStyle w:val="Compact"/>
-              <w:rPr>
-                <w:rFonts w:ascii="Times New Roman" w:hAnsi="Times New Roman" w:cs="Times New Roman"/>
-                <w:sz w:val="20"/>
-                <w:szCs w:val="20"/>
-              </w:rPr>
-            </w:pPr>
-            <w:r>
-              <w:rPr>
-                <w:rFonts w:ascii="Times New Roman" w:hAnsi="Times New Roman" w:cs="Times New Roman"/>
-                <w:sz w:val="20"/>
-                <w:szCs w:val="20"/>
-              </w:rPr>
               <w:t>0.006*</w:t>
-            </w:r>
-          </w:p>
-        </w:tc>
-        <w:tc>
-          <w:tcPr>
-            <w:tcW w:w="0" w:type="auto"/>
-          </w:tcPr>
-          <w:p>
-            <w:pPr>
-              <w:pStyle w:val="Compact"/>
-              <w:rPr>
-                <w:rFonts w:ascii="Times New Roman" w:hAnsi="Times New Roman" w:cs="Times New Roman"/>
-                <w:sz w:val="20"/>
-                <w:szCs w:val="20"/>
-              </w:rPr>
-            </w:pPr>
-            <w:r>
-              <w:rPr>
-                <w:rFonts w:ascii="Times New Roman" w:hAnsi="Times New Roman" w:cs="Times New Roman"/>
-                <w:sz w:val="20"/>
-                <w:szCs w:val="20"/>
-              </w:rPr>
-              <w:t>0.06</w:t>
             </w:r>
           </w:p>
         </w:tc>
@@ -33214,6 +33348,29 @@
                 <w:sz w:val="20"/>
                 <w:szCs w:val="20"/>
               </w:rPr>
+              <w:t>0.87</w:t>
+            </w:r>
+          </w:p>
+        </w:tc>
+        <w:tc>
+          <w:tcPr>
+            <w:tcW w:w="0" w:type="auto"/>
+          </w:tcPr>
+          <w:p>
+            <w:pPr>
+              <w:pStyle w:val="Compact"/>
+              <w:rPr>
+                <w:rFonts w:ascii="Times New Roman" w:hAnsi="Times New Roman" w:cs="Times New Roman"/>
+                <w:sz w:val="20"/>
+                <w:szCs w:val="20"/>
+              </w:rPr>
+            </w:pPr>
+            <w:r>
+              <w:rPr>
+                <w:rFonts w:ascii="Times New Roman" w:hAnsi="Times New Roman" w:cs="Times New Roman"/>
+                <w:sz w:val="20"/>
+                <w:szCs w:val="20"/>
+              </w:rPr>
               <w:t>0.9</w:t>
             </w:r>
           </w:p>
@@ -33237,7 +33394,7 @@
                 <w:sz w:val="20"/>
                 <w:szCs w:val="20"/>
               </w:rPr>
-              <w:t>0.87</w:t>
+              <w:t>0.88</w:t>
             </w:r>
           </w:p>
         </w:tc>
@@ -33261,29 +33418,6 @@
                 <w:szCs w:val="20"/>
               </w:rPr>
               <w:t>0.52</w:t>
-            </w:r>
-          </w:p>
-        </w:tc>
-        <w:tc>
-          <w:tcPr>
-            <w:tcW w:w="0" w:type="auto"/>
-          </w:tcPr>
-          <w:p>
-            <w:pPr>
-              <w:pStyle w:val="Compact"/>
-              <w:rPr>
-                <w:rFonts w:ascii="Times New Roman" w:hAnsi="Times New Roman" w:cs="Times New Roman"/>
-                <w:sz w:val="20"/>
-                <w:szCs w:val="20"/>
-              </w:rPr>
-            </w:pPr>
-            <w:r>
-              <w:rPr>
-                <w:rFonts w:ascii="Times New Roman" w:hAnsi="Times New Roman" w:cs="Times New Roman"/>
-                <w:sz w:val="20"/>
-                <w:szCs w:val="20"/>
-              </w:rPr>
-              <w:t>0.88</w:t>
             </w:r>
           </w:p>
         </w:tc>
@@ -33393,6 +33527,29 @@
                 <w:sz w:val="20"/>
                 <w:szCs w:val="20"/>
               </w:rPr>
+              <w:t>0.078</w:t>
+            </w:r>
+          </w:p>
+        </w:tc>
+        <w:tc>
+          <w:tcPr>
+            <w:tcW w:w="0" w:type="auto"/>
+          </w:tcPr>
+          <w:p>
+            <w:pPr>
+              <w:pStyle w:val="Compact"/>
+              <w:rPr>
+                <w:rFonts w:ascii="Times New Roman" w:hAnsi="Times New Roman" w:cs="Times New Roman"/>
+                <w:sz w:val="20"/>
+                <w:szCs w:val="20"/>
+              </w:rPr>
+            </w:pPr>
+            <w:r>
+              <w:rPr>
+                <w:rFonts w:ascii="Times New Roman" w:hAnsi="Times New Roman" w:cs="Times New Roman"/>
+                <w:sz w:val="20"/>
+                <w:szCs w:val="20"/>
+              </w:rPr>
               <w:t>1</w:t>
             </w:r>
           </w:p>
@@ -33416,7 +33573,7 @@
                 <w:sz w:val="20"/>
                 <w:szCs w:val="20"/>
               </w:rPr>
-              <w:t>0.078</w:t>
+              <w:t>0.384</w:t>
             </w:r>
           </w:p>
         </w:tc>
@@ -33463,29 +33620,6 @@
                 <w:szCs w:val="20"/>
               </w:rPr>
               <w:t>0.414</w:t>
-            </w:r>
-          </w:p>
-        </w:tc>
-        <w:tc>
-          <w:tcPr>
-            <w:tcW w:w="0" w:type="auto"/>
-          </w:tcPr>
-          <w:p>
-            <w:pPr>
-              <w:pStyle w:val="Compact"/>
-              <w:rPr>
-                <w:rFonts w:ascii="Times New Roman" w:hAnsi="Times New Roman" w:cs="Times New Roman"/>
-                <w:sz w:val="20"/>
-                <w:szCs w:val="20"/>
-              </w:rPr>
-            </w:pPr>
-            <w:r>
-              <w:rPr>
-                <w:rFonts w:ascii="Times New Roman" w:hAnsi="Times New Roman" w:cs="Times New Roman"/>
-                <w:sz w:val="20"/>
-                <w:szCs w:val="20"/>
-              </w:rPr>
-              <w:t>0.384</w:t>
             </w:r>
           </w:p>
         </w:tc>
@@ -33604,6 +33738,29 @@
                 <w:sz w:val="20"/>
                 <w:szCs w:val="20"/>
               </w:rPr>
+              <w:t>0.046</w:t>
+            </w:r>
+          </w:p>
+        </w:tc>
+        <w:tc>
+          <w:tcPr>
+            <w:tcW w:w="0" w:type="auto"/>
+          </w:tcPr>
+          <w:p>
+            <w:pPr>
+              <w:pStyle w:val="Compact"/>
+              <w:rPr>
+                <w:rFonts w:ascii="Times New Roman" w:hAnsi="Times New Roman" w:cs="Times New Roman"/>
+                <w:sz w:val="20"/>
+                <w:szCs w:val="20"/>
+              </w:rPr>
+            </w:pPr>
+            <w:r>
+              <w:rPr>
+                <w:rFonts w:ascii="Times New Roman" w:hAnsi="Times New Roman" w:cs="Times New Roman"/>
+                <w:sz w:val="20"/>
+                <w:szCs w:val="20"/>
+              </w:rPr>
               <w:t>-0.013</w:t>
             </w:r>
           </w:p>
@@ -33627,7 +33784,7 @@
                 <w:sz w:val="20"/>
                 <w:szCs w:val="20"/>
               </w:rPr>
-              <w:t>0.046</w:t>
+              <w:t>0.017</w:t>
             </w:r>
           </w:p>
         </w:tc>
@@ -33674,29 +33831,6 @@
                 <w:szCs w:val="20"/>
               </w:rPr>
               <w:t>-0.018</w:t>
-            </w:r>
-          </w:p>
-        </w:tc>
-        <w:tc>
-          <w:tcPr>
-            <w:tcW w:w="0" w:type="auto"/>
-          </w:tcPr>
-          <w:p>
-            <w:pPr>
-              <w:pStyle w:val="Compact"/>
-              <w:rPr>
-                <w:rFonts w:ascii="Times New Roman" w:hAnsi="Times New Roman" w:cs="Times New Roman"/>
-                <w:sz w:val="20"/>
-                <w:szCs w:val="20"/>
-              </w:rPr>
-            </w:pPr>
-            <w:r>
-              <w:rPr>
-                <w:rFonts w:ascii="Times New Roman" w:hAnsi="Times New Roman" w:cs="Times New Roman"/>
-                <w:sz w:val="20"/>
-                <w:szCs w:val="20"/>
-              </w:rPr>
-              <w:t>0.017</w:t>
             </w:r>
           </w:p>
         </w:tc>
@@ -33783,6 +33917,29 @@
                 <w:sz w:val="20"/>
                 <w:szCs w:val="20"/>
               </w:rPr>
+              <w:t>0.003*</w:t>
+            </w:r>
+          </w:p>
+        </w:tc>
+        <w:tc>
+          <w:tcPr>
+            <w:tcW w:w="0" w:type="auto"/>
+          </w:tcPr>
+          <w:p>
+            <w:pPr>
+              <w:pStyle w:val="Compact"/>
+              <w:rPr>
+                <w:rFonts w:ascii="Times New Roman" w:hAnsi="Times New Roman" w:cs="Times New Roman"/>
+                <w:sz w:val="20"/>
+                <w:szCs w:val="20"/>
+              </w:rPr>
+            </w:pPr>
+            <w:r>
+              <w:rPr>
+                <w:rFonts w:ascii="Times New Roman" w:hAnsi="Times New Roman" w:cs="Times New Roman"/>
+                <w:sz w:val="20"/>
+                <w:szCs w:val="20"/>
+              </w:rPr>
               <w:t>0.378</w:t>
             </w:r>
           </w:p>
@@ -33806,7 +33963,7 @@
                 <w:sz w:val="20"/>
                 <w:szCs w:val="20"/>
               </w:rPr>
-              <w:t>0.003*</w:t>
+              <w:t>0.438</w:t>
             </w:r>
           </w:p>
         </w:tc>
@@ -33853,29 +34010,6 @@
                 <w:szCs w:val="20"/>
               </w:rPr>
               <w:t>0.42</w:t>
-            </w:r>
-          </w:p>
-        </w:tc>
-        <w:tc>
-          <w:tcPr>
-            <w:tcW w:w="0" w:type="auto"/>
-          </w:tcPr>
-          <w:p>
-            <w:pPr>
-              <w:pStyle w:val="Compact"/>
-              <w:rPr>
-                <w:rFonts w:ascii="Times New Roman" w:hAnsi="Times New Roman" w:cs="Times New Roman"/>
-                <w:sz w:val="20"/>
-                <w:szCs w:val="20"/>
-              </w:rPr>
-            </w:pPr>
-            <w:r>
-              <w:rPr>
-                <w:rFonts w:ascii="Times New Roman" w:hAnsi="Times New Roman" w:cs="Times New Roman"/>
-                <w:sz w:val="20"/>
-                <w:szCs w:val="20"/>
-              </w:rPr>
-              <w:t>0.438</w:t>
             </w:r>
           </w:p>
         </w:tc>
@@ -33962,6 +34096,29 @@
                 <w:sz w:val="20"/>
                 <w:szCs w:val="20"/>
               </w:rPr>
+              <w:t>0.52</w:t>
+            </w:r>
+          </w:p>
+        </w:tc>
+        <w:tc>
+          <w:tcPr>
+            <w:tcW w:w="0" w:type="auto"/>
+          </w:tcPr>
+          <w:p>
+            <w:pPr>
+              <w:pStyle w:val="Compact"/>
+              <w:rPr>
+                <w:rFonts w:ascii="Times New Roman" w:hAnsi="Times New Roman" w:cs="Times New Roman"/>
+                <w:sz w:val="20"/>
+                <w:szCs w:val="20"/>
+              </w:rPr>
+            </w:pPr>
+            <w:r>
+              <w:rPr>
+                <w:rFonts w:ascii="Times New Roman" w:hAnsi="Times New Roman" w:cs="Times New Roman"/>
+                <w:sz w:val="20"/>
+                <w:szCs w:val="20"/>
+              </w:rPr>
               <w:t>0.9</w:t>
             </w:r>
           </w:p>
@@ -33985,7 +34142,7 @@
                 <w:sz w:val="20"/>
                 <w:szCs w:val="20"/>
               </w:rPr>
-              <w:t>0.52</w:t>
+              <w:t>0.91</w:t>
             </w:r>
           </w:p>
         </w:tc>
@@ -34009,29 +34166,6 @@
                 <w:szCs w:val="20"/>
               </w:rPr>
               <w:t>0.75</w:t>
-            </w:r>
-          </w:p>
-        </w:tc>
-        <w:tc>
-          <w:tcPr>
-            <w:tcW w:w="0" w:type="auto"/>
-          </w:tcPr>
-          <w:p>
-            <w:pPr>
-              <w:pStyle w:val="Compact"/>
-              <w:rPr>
-                <w:rFonts w:ascii="Times New Roman" w:hAnsi="Times New Roman" w:cs="Times New Roman"/>
-                <w:sz w:val="20"/>
-                <w:szCs w:val="20"/>
-              </w:rPr>
-            </w:pPr>
-            <w:r>
-              <w:rPr>
-                <w:rFonts w:ascii="Times New Roman" w:hAnsi="Times New Roman" w:cs="Times New Roman"/>
-                <w:sz w:val="20"/>
-                <w:szCs w:val="20"/>
-              </w:rPr>
-              <w:t>0.91</w:t>
             </w:r>
           </w:p>
         </w:tc>
@@ -34141,6 +34275,29 @@
                 <w:sz w:val="20"/>
                 <w:szCs w:val="20"/>
               </w:rPr>
+              <w:t>0.003*</w:t>
+            </w:r>
+          </w:p>
+        </w:tc>
+        <w:tc>
+          <w:tcPr>
+            <w:tcW w:w="0" w:type="auto"/>
+          </w:tcPr>
+          <w:p>
+            <w:pPr>
+              <w:pStyle w:val="Compact"/>
+              <w:rPr>
+                <w:rFonts w:ascii="Times New Roman" w:hAnsi="Times New Roman" w:cs="Times New Roman"/>
+                <w:sz w:val="20"/>
+                <w:szCs w:val="20"/>
+              </w:rPr>
+            </w:pPr>
+            <w:r>
+              <w:rPr>
+                <w:rFonts w:ascii="Times New Roman" w:hAnsi="Times New Roman" w:cs="Times New Roman"/>
+                <w:sz w:val="20"/>
+                <w:szCs w:val="20"/>
+              </w:rPr>
               <w:t>1</w:t>
             </w:r>
           </w:p>
@@ -34164,53 +34321,30 @@
                 <w:sz w:val="20"/>
                 <w:szCs w:val="20"/>
               </w:rPr>
+              <w:t>1</w:t>
+            </w:r>
+          </w:p>
+        </w:tc>
+        <w:tc>
+          <w:tcPr>
+            <w:tcW w:w="0" w:type="auto"/>
+          </w:tcPr>
+          <w:p>
+            <w:pPr>
+              <w:pStyle w:val="Compact"/>
+              <w:rPr>
+                <w:rFonts w:ascii="Times New Roman" w:hAnsi="Times New Roman" w:cs="Times New Roman"/>
+                <w:sz w:val="20"/>
+                <w:szCs w:val="20"/>
+              </w:rPr>
+            </w:pPr>
+            <w:r>
+              <w:rPr>
+                <w:rFonts w:ascii="Times New Roman" w:hAnsi="Times New Roman" w:cs="Times New Roman"/>
+                <w:sz w:val="20"/>
+                <w:szCs w:val="20"/>
+              </w:rPr>
               <w:t>0.003*</w:t>
-            </w:r>
-          </w:p>
-        </w:tc>
-        <w:tc>
-          <w:tcPr>
-            <w:tcW w:w="0" w:type="auto"/>
-          </w:tcPr>
-          <w:p>
-            <w:pPr>
-              <w:pStyle w:val="Compact"/>
-              <w:rPr>
-                <w:rFonts w:ascii="Times New Roman" w:hAnsi="Times New Roman" w:cs="Times New Roman"/>
-                <w:sz w:val="20"/>
-                <w:szCs w:val="20"/>
-              </w:rPr>
-            </w:pPr>
-            <w:r>
-              <w:rPr>
-                <w:rFonts w:ascii="Times New Roman" w:hAnsi="Times New Roman" w:cs="Times New Roman"/>
-                <w:sz w:val="20"/>
-                <w:szCs w:val="20"/>
-              </w:rPr>
-              <w:t>0.003*</w:t>
-            </w:r>
-          </w:p>
-        </w:tc>
-        <w:tc>
-          <w:tcPr>
-            <w:tcW w:w="0" w:type="auto"/>
-          </w:tcPr>
-          <w:p>
-            <w:pPr>
-              <w:pStyle w:val="Compact"/>
-              <w:rPr>
-                <w:rFonts w:ascii="Times New Roman" w:hAnsi="Times New Roman" w:cs="Times New Roman"/>
-                <w:sz w:val="20"/>
-                <w:szCs w:val="20"/>
-              </w:rPr>
-            </w:pPr>
-            <w:r>
-              <w:rPr>
-                <w:rFonts w:ascii="Times New Roman" w:hAnsi="Times New Roman" w:cs="Times New Roman"/>
-                <w:sz w:val="20"/>
-                <w:szCs w:val="20"/>
-              </w:rPr>
-              <w:t>1</w:t>
             </w:r>
           </w:p>
         </w:tc>
@@ -34352,6 +34486,29 @@
                 <w:sz w:val="20"/>
                 <w:szCs w:val="20"/>
               </w:rPr>
+              <w:t>0.147</w:t>
+            </w:r>
+          </w:p>
+        </w:tc>
+        <w:tc>
+          <w:tcPr>
+            <w:tcW w:w="0" w:type="auto"/>
+          </w:tcPr>
+          <w:p>
+            <w:pPr>
+              <w:pStyle w:val="Compact"/>
+              <w:rPr>
+                <w:rFonts w:ascii="Times New Roman" w:hAnsi="Times New Roman" w:cs="Times New Roman"/>
+                <w:sz w:val="20"/>
+                <w:szCs w:val="20"/>
+              </w:rPr>
+            </w:pPr>
+            <w:r>
+              <w:rPr>
+                <w:rFonts w:ascii="Times New Roman" w:hAnsi="Times New Roman" w:cs="Times New Roman"/>
+                <w:sz w:val="20"/>
+                <w:szCs w:val="20"/>
+              </w:rPr>
               <w:t>-0.014</w:t>
             </w:r>
           </w:p>
@@ -34375,7 +34532,7 @@
                 <w:sz w:val="20"/>
                 <w:szCs w:val="20"/>
               </w:rPr>
-              <w:t>0.147</w:t>
+              <w:t>0.023</w:t>
             </w:r>
           </w:p>
         </w:tc>
@@ -34422,29 +34579,6 @@
                 <w:szCs w:val="20"/>
               </w:rPr>
               <w:t>-0.035</w:t>
-            </w:r>
-          </w:p>
-        </w:tc>
-        <w:tc>
-          <w:tcPr>
-            <w:tcW w:w="0" w:type="auto"/>
-          </w:tcPr>
-          <w:p>
-            <w:pPr>
-              <w:pStyle w:val="Compact"/>
-              <w:rPr>
-                <w:rFonts w:ascii="Times New Roman" w:hAnsi="Times New Roman" w:cs="Times New Roman"/>
-                <w:sz w:val="20"/>
-                <w:szCs w:val="20"/>
-              </w:rPr>
-            </w:pPr>
-            <w:r>
-              <w:rPr>
-                <w:rFonts w:ascii="Times New Roman" w:hAnsi="Times New Roman" w:cs="Times New Roman"/>
-                <w:sz w:val="20"/>
-                <w:szCs w:val="20"/>
-              </w:rPr>
-              <w:t>0.023</w:t>
             </w:r>
           </w:p>
         </w:tc>
@@ -34531,6 +34665,29 @@
                 <w:sz w:val="20"/>
                 <w:szCs w:val="20"/>
               </w:rPr>
+              <w:t>0.003*</w:t>
+            </w:r>
+          </w:p>
+        </w:tc>
+        <w:tc>
+          <w:tcPr>
+            <w:tcW w:w="0" w:type="auto"/>
+          </w:tcPr>
+          <w:p>
+            <w:pPr>
+              <w:pStyle w:val="Compact"/>
+              <w:rPr>
+                <w:rFonts w:ascii="Times New Roman" w:hAnsi="Times New Roman" w:cs="Times New Roman"/>
+                <w:sz w:val="20"/>
+                <w:szCs w:val="20"/>
+              </w:rPr>
+            </w:pPr>
+            <w:r>
+              <w:rPr>
+                <w:rFonts w:ascii="Times New Roman" w:hAnsi="Times New Roman" w:cs="Times New Roman"/>
+                <w:sz w:val="20"/>
+                <w:szCs w:val="20"/>
+              </w:rPr>
               <w:t>0.333</w:t>
             </w:r>
           </w:p>
@@ -34554,6 +34711,29 @@
                 <w:sz w:val="20"/>
                 <w:szCs w:val="20"/>
               </w:rPr>
+              <w:t>0.069</w:t>
+            </w:r>
+          </w:p>
+        </w:tc>
+        <w:tc>
+          <w:tcPr>
+            <w:tcW w:w="0" w:type="auto"/>
+          </w:tcPr>
+          <w:p>
+            <w:pPr>
+              <w:pStyle w:val="Compact"/>
+              <w:rPr>
+                <w:rFonts w:ascii="Times New Roman" w:hAnsi="Times New Roman" w:cs="Times New Roman"/>
+                <w:sz w:val="20"/>
+                <w:szCs w:val="20"/>
+              </w:rPr>
+            </w:pPr>
+            <w:r>
+              <w:rPr>
+                <w:rFonts w:ascii="Times New Roman" w:hAnsi="Times New Roman" w:cs="Times New Roman"/>
+                <w:sz w:val="20"/>
+                <w:szCs w:val="20"/>
+              </w:rPr>
               <w:t>0.003*</w:t>
             </w:r>
           </w:p>
@@ -34577,53 +34757,7 @@
                 <w:sz w:val="20"/>
                 <w:szCs w:val="20"/>
               </w:rPr>
-              <w:t>0.003*</w:t>
-            </w:r>
-          </w:p>
-        </w:tc>
-        <w:tc>
-          <w:tcPr>
-            <w:tcW w:w="0" w:type="auto"/>
-          </w:tcPr>
-          <w:p>
-            <w:pPr>
-              <w:pStyle w:val="Compact"/>
-              <w:rPr>
-                <w:rFonts w:ascii="Times New Roman" w:hAnsi="Times New Roman" w:cs="Times New Roman"/>
-                <w:sz w:val="20"/>
-                <w:szCs w:val="20"/>
-              </w:rPr>
-            </w:pPr>
-            <w:r>
-              <w:rPr>
-                <w:rFonts w:ascii="Times New Roman" w:hAnsi="Times New Roman" w:cs="Times New Roman"/>
-                <w:sz w:val="20"/>
-                <w:szCs w:val="20"/>
-              </w:rPr>
               <w:t>0.006*</w:t>
-            </w:r>
-          </w:p>
-        </w:tc>
-        <w:tc>
-          <w:tcPr>
-            <w:tcW w:w="0" w:type="auto"/>
-          </w:tcPr>
-          <w:p>
-            <w:pPr>
-              <w:pStyle w:val="Compact"/>
-              <w:rPr>
-                <w:rFonts w:ascii="Times New Roman" w:hAnsi="Times New Roman" w:cs="Times New Roman"/>
-                <w:sz w:val="20"/>
-                <w:szCs w:val="20"/>
-              </w:rPr>
-            </w:pPr>
-            <w:r>
-              <w:rPr>
-                <w:rFonts w:ascii="Times New Roman" w:hAnsi="Times New Roman" w:cs="Times New Roman"/>
-                <w:sz w:val="20"/>
-                <w:szCs w:val="20"/>
-              </w:rPr>
-              <w:t>0.069</w:t>
             </w:r>
           </w:p>
         </w:tc>
@@ -34710,6 +34844,29 @@
                 <w:sz w:val="20"/>
                 <w:szCs w:val="20"/>
               </w:rPr>
+              <w:t>0.19</w:t>
+            </w:r>
+          </w:p>
+        </w:tc>
+        <w:tc>
+          <w:tcPr>
+            <w:tcW w:w="0" w:type="auto"/>
+          </w:tcPr>
+          <w:p>
+            <w:pPr>
+              <w:pStyle w:val="Compact"/>
+              <w:rPr>
+                <w:rFonts w:ascii="Times New Roman" w:hAnsi="Times New Roman" w:cs="Times New Roman"/>
+                <w:sz w:val="20"/>
+                <w:szCs w:val="20"/>
+              </w:rPr>
+            </w:pPr>
+            <w:r>
+              <w:rPr>
+                <w:rFonts w:ascii="Times New Roman" w:hAnsi="Times New Roman" w:cs="Times New Roman"/>
+                <w:sz w:val="20"/>
+                <w:szCs w:val="20"/>
+              </w:rPr>
               <w:t>0.91</w:t>
             </w:r>
           </w:p>
@@ -34733,7 +34890,7 @@
                 <w:sz w:val="20"/>
                 <w:szCs w:val="20"/>
               </w:rPr>
-              <w:t>0.19</w:t>
+              <w:t>0.87</w:t>
             </w:r>
           </w:p>
         </w:tc>
@@ -34780,29 +34937,6 @@
                 <w:szCs w:val="20"/>
               </w:rPr>
               <w:t>0.85</w:t>
-            </w:r>
-          </w:p>
-        </w:tc>
-        <w:tc>
-          <w:tcPr>
-            <w:tcW w:w="0" w:type="auto"/>
-          </w:tcPr>
-          <w:p>
-            <w:pPr>
-              <w:pStyle w:val="Compact"/>
-              <w:rPr>
-                <w:rFonts w:ascii="Times New Roman" w:hAnsi="Times New Roman" w:cs="Times New Roman"/>
-                <w:sz w:val="20"/>
-                <w:szCs w:val="20"/>
-              </w:rPr>
-            </w:pPr>
-            <w:r>
-              <w:rPr>
-                <w:rFonts w:ascii="Times New Roman" w:hAnsi="Times New Roman" w:cs="Times New Roman"/>
-                <w:sz w:val="20"/>
-                <w:szCs w:val="20"/>
-              </w:rPr>
-              <w:t>0.87</w:t>
             </w:r>
           </w:p>
         </w:tc>
@@ -34889,6 +35023,29 @@
                 <w:sz w:val="20"/>
                 <w:szCs w:val="20"/>
               </w:rPr>
+              <w:t>0.003*</w:t>
+            </w:r>
+          </w:p>
+        </w:tc>
+        <w:tc>
+          <w:tcPr>
+            <w:tcW w:w="0" w:type="auto"/>
+          </w:tcPr>
+          <w:p>
+            <w:pPr>
+              <w:pStyle w:val="Compact"/>
+              <w:rPr>
+                <w:rFonts w:ascii="Times New Roman" w:hAnsi="Times New Roman" w:cs="Times New Roman"/>
+                <w:sz w:val="20"/>
+                <w:szCs w:val="20"/>
+              </w:rPr>
+            </w:pPr>
+            <w:r>
+              <w:rPr>
+                <w:rFonts w:ascii="Times New Roman" w:hAnsi="Times New Roman" w:cs="Times New Roman"/>
+                <w:sz w:val="20"/>
+                <w:szCs w:val="20"/>
+              </w:rPr>
               <w:t>1</w:t>
             </w:r>
           </w:p>
@@ -34912,6 +35069,29 @@
                 <w:sz w:val="20"/>
                 <w:szCs w:val="20"/>
               </w:rPr>
+              <w:t>0.333</w:t>
+            </w:r>
+          </w:p>
+        </w:tc>
+        <w:tc>
+          <w:tcPr>
+            <w:tcW w:w="0" w:type="auto"/>
+          </w:tcPr>
+          <w:p>
+            <w:pPr>
+              <w:pStyle w:val="Compact"/>
+              <w:rPr>
+                <w:rFonts w:ascii="Times New Roman" w:hAnsi="Times New Roman" w:cs="Times New Roman"/>
+                <w:sz w:val="20"/>
+                <w:szCs w:val="20"/>
+              </w:rPr>
+            </w:pPr>
+            <w:r>
+              <w:rPr>
+                <w:rFonts w:ascii="Times New Roman" w:hAnsi="Times New Roman" w:cs="Times New Roman"/>
+                <w:sz w:val="20"/>
+                <w:szCs w:val="20"/>
+              </w:rPr>
               <w:t>0.003*</w:t>
             </w:r>
           </w:p>
@@ -34935,53 +35115,7 @@
                 <w:sz w:val="20"/>
                 <w:szCs w:val="20"/>
               </w:rPr>
-              <w:t>0.003*</w:t>
-            </w:r>
-          </w:p>
-        </w:tc>
-        <w:tc>
-          <w:tcPr>
-            <w:tcW w:w="0" w:type="auto"/>
-          </w:tcPr>
-          <w:p>
-            <w:pPr>
-              <w:pStyle w:val="Compact"/>
-              <w:rPr>
-                <w:rFonts w:ascii="Times New Roman" w:hAnsi="Times New Roman" w:cs="Times New Roman"/>
-                <w:sz w:val="20"/>
-                <w:szCs w:val="20"/>
-              </w:rPr>
-            </w:pPr>
-            <w:r>
-              <w:rPr>
-                <w:rFonts w:ascii="Times New Roman" w:hAnsi="Times New Roman" w:cs="Times New Roman"/>
-                <w:sz w:val="20"/>
-                <w:szCs w:val="20"/>
-              </w:rPr>
               <w:t>0.018.</w:t>
-            </w:r>
-          </w:p>
-        </w:tc>
-        <w:tc>
-          <w:tcPr>
-            <w:tcW w:w="0" w:type="auto"/>
-          </w:tcPr>
-          <w:p>
-            <w:pPr>
-              <w:pStyle w:val="Compact"/>
-              <w:rPr>
-                <w:rFonts w:ascii="Times New Roman" w:hAnsi="Times New Roman" w:cs="Times New Roman"/>
-                <w:sz w:val="20"/>
-                <w:szCs w:val="20"/>
-              </w:rPr>
-            </w:pPr>
-            <w:r>
-              <w:rPr>
-                <w:rFonts w:ascii="Times New Roman" w:hAnsi="Times New Roman" w:cs="Times New Roman"/>
-                <w:sz w:val="20"/>
-                <w:szCs w:val="20"/>
-              </w:rPr>
-              <w:t>0.333</w:t>
             </w:r>
           </w:p>
         </w:tc>
@@ -35100,6 +35234,29 @@
                 <w:sz w:val="20"/>
                 <w:szCs w:val="20"/>
               </w:rPr>
+              <w:t>-0.062</w:t>
+            </w:r>
+          </w:p>
+        </w:tc>
+        <w:tc>
+          <w:tcPr>
+            <w:tcW w:w="0" w:type="auto"/>
+          </w:tcPr>
+          <w:p>
+            <w:pPr>
+              <w:pStyle w:val="Compact"/>
+              <w:rPr>
+                <w:rFonts w:ascii="Times New Roman" w:hAnsi="Times New Roman" w:cs="Times New Roman"/>
+                <w:sz w:val="20"/>
+                <w:szCs w:val="20"/>
+              </w:rPr>
+            </w:pPr>
+            <w:r>
+              <w:rPr>
+                <w:rFonts w:ascii="Times New Roman" w:hAnsi="Times New Roman" w:cs="Times New Roman"/>
+                <w:sz w:val="20"/>
+                <w:szCs w:val="20"/>
+              </w:rPr>
               <w:t>-0.033</w:t>
             </w:r>
           </w:p>
@@ -35123,7 +35280,7 @@
                 <w:sz w:val="20"/>
                 <w:szCs w:val="20"/>
               </w:rPr>
-              <w:t>-0.062</w:t>
+              <w:t>0.033</w:t>
             </w:r>
           </w:p>
         </w:tc>
@@ -35170,29 +35327,6 @@
                 <w:szCs w:val="20"/>
               </w:rPr>
               <w:t>-0.025</w:t>
-            </w:r>
-          </w:p>
-        </w:tc>
-        <w:tc>
-          <w:tcPr>
-            <w:tcW w:w="0" w:type="auto"/>
-          </w:tcPr>
-          <w:p>
-            <w:pPr>
-              <w:pStyle w:val="Compact"/>
-              <w:rPr>
-                <w:rFonts w:ascii="Times New Roman" w:hAnsi="Times New Roman" w:cs="Times New Roman"/>
-                <w:sz w:val="20"/>
-                <w:szCs w:val="20"/>
-              </w:rPr>
-            </w:pPr>
-            <w:r>
-              <w:rPr>
-                <w:rFonts w:ascii="Times New Roman" w:hAnsi="Times New Roman" w:cs="Times New Roman"/>
-                <w:sz w:val="20"/>
-                <w:szCs w:val="20"/>
-              </w:rPr>
-              <w:t>0.033</w:t>
             </w:r>
           </w:p>
         </w:tc>
@@ -35279,6 +35413,29 @@
                 <w:sz w:val="20"/>
                 <w:szCs w:val="20"/>
               </w:rPr>
+              <w:t>0.003*</w:t>
+            </w:r>
+          </w:p>
+        </w:tc>
+        <w:tc>
+          <w:tcPr>
+            <w:tcW w:w="0" w:type="auto"/>
+          </w:tcPr>
+          <w:p>
+            <w:pPr>
+              <w:pStyle w:val="Compact"/>
+              <w:rPr>
+                <w:rFonts w:ascii="Times New Roman" w:hAnsi="Times New Roman" w:cs="Times New Roman"/>
+                <w:sz w:val="20"/>
+                <w:szCs w:val="20"/>
+              </w:rPr>
+            </w:pPr>
+            <w:r>
+              <w:rPr>
+                <w:rFonts w:ascii="Times New Roman" w:hAnsi="Times New Roman" w:cs="Times New Roman"/>
+                <w:sz w:val="20"/>
+                <w:szCs w:val="20"/>
+              </w:rPr>
               <w:t>0.006*</w:t>
             </w:r>
           </w:p>
@@ -35302,7 +35459,7 @@
                 <w:sz w:val="20"/>
                 <w:szCs w:val="20"/>
               </w:rPr>
-              <w:t>0.003*</w:t>
+              <w:t>0.012.</w:t>
             </w:r>
           </w:p>
         </w:tc>
@@ -35349,29 +35506,6 @@
                 <w:szCs w:val="20"/>
               </w:rPr>
               <w:t>0.132</w:t>
-            </w:r>
-          </w:p>
-        </w:tc>
-        <w:tc>
-          <w:tcPr>
-            <w:tcW w:w="0" w:type="auto"/>
-          </w:tcPr>
-          <w:p>
-            <w:pPr>
-              <w:pStyle w:val="Compact"/>
-              <w:rPr>
-                <w:rFonts w:ascii="Times New Roman" w:hAnsi="Times New Roman" w:cs="Times New Roman"/>
-                <w:sz w:val="20"/>
-                <w:szCs w:val="20"/>
-              </w:rPr>
-            </w:pPr>
-            <w:r>
-              <w:rPr>
-                <w:rFonts w:ascii="Times New Roman" w:hAnsi="Times New Roman" w:cs="Times New Roman"/>
-                <w:sz w:val="20"/>
-                <w:szCs w:val="20"/>
-              </w:rPr>
-              <w:t>0.012.</w:t>
             </w:r>
           </w:p>
         </w:tc>
@@ -35458,6 +35592,29 @@
                 <w:sz w:val="20"/>
                 <w:szCs w:val="20"/>
               </w:rPr>
+              <w:t>0.69</w:t>
+            </w:r>
+          </w:p>
+        </w:tc>
+        <w:tc>
+          <w:tcPr>
+            <w:tcW w:w="0" w:type="auto"/>
+          </w:tcPr>
+          <w:p>
+            <w:pPr>
+              <w:pStyle w:val="Compact"/>
+              <w:rPr>
+                <w:rFonts w:ascii="Times New Roman" w:hAnsi="Times New Roman" w:cs="Times New Roman"/>
+                <w:sz w:val="20"/>
+                <w:szCs w:val="20"/>
+              </w:rPr>
+            </w:pPr>
+            <w:r>
+              <w:rPr>
+                <w:rFonts w:ascii="Times New Roman" w:hAnsi="Times New Roman" w:cs="Times New Roman"/>
+                <w:sz w:val="20"/>
+                <w:szCs w:val="20"/>
+              </w:rPr>
               <w:t>0.85</w:t>
             </w:r>
           </w:p>
@@ -35481,7 +35638,7 @@
                 <w:sz w:val="20"/>
                 <w:szCs w:val="20"/>
               </w:rPr>
-              <w:t>0.69</w:t>
+              <w:t>0.91</w:t>
             </w:r>
           </w:p>
         </w:tc>
@@ -35528,29 +35685,6 @@
                 <w:szCs w:val="20"/>
               </w:rPr>
               <w:t>0.9</w:t>
-            </w:r>
-          </w:p>
-        </w:tc>
-        <w:tc>
-          <w:tcPr>
-            <w:tcW w:w="0" w:type="auto"/>
-          </w:tcPr>
-          <w:p>
-            <w:pPr>
-              <w:pStyle w:val="Compact"/>
-              <w:rPr>
-                <w:rFonts w:ascii="Times New Roman" w:hAnsi="Times New Roman" w:cs="Times New Roman"/>
-                <w:sz w:val="20"/>
-                <w:szCs w:val="20"/>
-              </w:rPr>
-            </w:pPr>
-            <w:r>
-              <w:rPr>
-                <w:rFonts w:ascii="Times New Roman" w:hAnsi="Times New Roman" w:cs="Times New Roman"/>
-                <w:sz w:val="20"/>
-                <w:szCs w:val="20"/>
-              </w:rPr>
-              <w:t>0.91</w:t>
             </w:r>
           </w:p>
         </w:tc>
@@ -35570,6 +35704,8 @@
                 <w:szCs w:val="20"/>
               </w:rPr>
             </w:pPr>
+            <w:bookmarkStart w:id="36" w:name="_GoBack"/>
+            <w:bookmarkEnd w:id="36"/>
           </w:p>
         </w:tc>
         <w:tc>
@@ -35637,6 +35773,29 @@
                 <w:sz w:val="20"/>
                 <w:szCs w:val="20"/>
               </w:rPr>
+              <w:t>0.003*</w:t>
+            </w:r>
+          </w:p>
+        </w:tc>
+        <w:tc>
+          <w:tcPr>
+            <w:tcW w:w="0" w:type="auto"/>
+          </w:tcPr>
+          <w:p>
+            <w:pPr>
+              <w:pStyle w:val="Compact"/>
+              <w:rPr>
+                <w:rFonts w:ascii="Times New Roman" w:hAnsi="Times New Roman" w:cs="Times New Roman"/>
+                <w:sz w:val="20"/>
+                <w:szCs w:val="20"/>
+              </w:rPr>
+            </w:pPr>
+            <w:r>
+              <w:rPr>
+                <w:rFonts w:ascii="Times New Roman" w:hAnsi="Times New Roman" w:cs="Times New Roman"/>
+                <w:sz w:val="20"/>
+                <w:szCs w:val="20"/>
+              </w:rPr>
               <w:t>0.048.</w:t>
             </w:r>
           </w:p>
@@ -35660,7 +35819,7 @@
                 <w:sz w:val="20"/>
                 <w:szCs w:val="20"/>
               </w:rPr>
-              <w:t>0.003*</w:t>
+              <w:t>1</w:t>
             </w:r>
           </w:p>
         </w:tc>
@@ -35707,29 +35866,6 @@
                 <w:szCs w:val="20"/>
               </w:rPr>
               <w:t>0.839</w:t>
-            </w:r>
-          </w:p>
-        </w:tc>
-        <w:tc>
-          <w:tcPr>
-            <w:tcW w:w="0" w:type="auto"/>
-          </w:tcPr>
-          <w:p>
-            <w:pPr>
-              <w:pStyle w:val="Compact"/>
-              <w:rPr>
-                <w:rFonts w:ascii="Times New Roman" w:hAnsi="Times New Roman" w:cs="Times New Roman"/>
-                <w:sz w:val="20"/>
-                <w:szCs w:val="20"/>
-              </w:rPr>
-            </w:pPr>
-            <w:r>
-              <w:rPr>
-                <w:rFonts w:ascii="Times New Roman" w:hAnsi="Times New Roman" w:cs="Times New Roman"/>
-                <w:sz w:val="20"/>
-                <w:szCs w:val="20"/>
-              </w:rPr>
-              <w:t>1</w:t>
             </w:r>
           </w:p>
         </w:tc>
@@ -35800,9 +35936,9 @@
 <file path=word/numbering.xml><?xml version="1.0" encoding="utf-8"?>
 <w:numbering xmlns:wpc="http://schemas.microsoft.com/office/word/2010/wordprocessingCanvas" xmlns:mo="http://schemas.microsoft.com/office/mac/office/2008/main" xmlns:mc="http://schemas.openxmlformats.org/markup-compatibility/2006" xmlns:mv="urn:schemas-microsoft-com:mac:vml" xmlns:o="urn:schemas-microsoft-com:office:office" xmlns:r="http://schemas.openxmlformats.org/officeDocument/2006/relationships" xmlns:m="http://schemas.openxmlformats.org/officeDocument/2006/math" xmlns:v="urn:schemas-microsoft-com:vml" xmlns:wp14="http://schemas.microsoft.com/office/word/2010/wordprocessingDrawing" xmlns:wp="http://schemas.openxmlformats.org/drawingml/2006/wordprocessingDrawing" xmlns:w10="urn:schemas-microsoft-com:office:word" xmlns:w="http://schemas.openxmlformats.org/wordprocessingml/2006/main" xmlns:w14="http://schemas.microsoft.com/office/word/2010/wordml" xmlns:w15="http://schemas.microsoft.com/office/word/2012/wordml" xmlns:wpg="http://schemas.microsoft.com/office/word/2010/wordprocessingGroup" xmlns:wpi="http://schemas.microsoft.com/office/word/2010/wordprocessingInk" xmlns:wne="http://schemas.microsoft.com/office/word/2006/wordml" xmlns:wps="http://schemas.microsoft.com/office/word/2010/wordprocessingShape" mc:Ignorable="w14 w15 wp14">
   <w:abstractNum w:abstractNumId="0">
-    <w:nsid w:val="BCD1DCC7"/>
+    <w:nsid w:val="D367E2EE"/>
     <w:multiLevelType w:val="multilevel"/>
-    <w:tmpl w:val="CA76BE9C"/>
+    <w:tmpl w:val="B90484B6"/>
     <w:lvl w:ilvl="0">
       <w:numFmt w:val="bullet"/>
       <w:lvlText w:val=" "/>
@@ -35894,7 +36030,7 @@
   <w:abstractNum w:abstractNumId="1">
     <w:nsid w:val="E17F69BA"/>
     <w:multiLevelType w:val="multilevel"/>
-    <w:tmpl w:val="01543280"/>
+    <w:tmpl w:val="00CE2BB2"/>
     <w:lvl w:ilvl="0">
       <w:numFmt w:val="bullet"/>
       <w:lvlText w:val=" "/>

</xml_diff>